<commit_message>
lab 5 file mofied
</commit_message>
<xml_diff>
--- a/1. LAB FILES/LAB4_impact_hammer/CAE_LAB4_21800773_HanMinwoong.docx
+++ b/1. LAB FILES/LAB4_impact_hammer/CAE_LAB4_21800773_HanMinwoong.docx
@@ -66,8 +66,13 @@
         <w:jc w:val="right"/>
       </w:pPr>
       <w:r>
-        <w:t>Name: HanMinwoong</w:t>
-      </w:r>
+        <w:t xml:space="preserve">Name: </w:t>
+      </w:r>
+      <w:proofErr w:type="spellStart"/>
+      <w:r>
+        <w:t>HanMinwoong</w:t>
+      </w:r>
+      <w:proofErr w:type="spellEnd"/>
     </w:p>
     <w:p>
       <w:pPr>
@@ -183,7 +188,7 @@
                     <pic:cNvPicPr/>
                   </pic:nvPicPr>
                   <pic:blipFill>
-                    <a:blip r:embed="rId6"/>
+                    <a:blip r:embed="rId7"/>
                     <a:stretch>
                       <a:fillRect/>
                     </a:stretch>
@@ -235,7 +240,15 @@
         <w:tab/>
       </w:r>
       <w:r>
-        <w:t xml:space="preserve">Modal testing is a common method of characterizing the vibrations of a structure by imparting a known force and measuring the response of the structure. By measuring both the input to the structure and the response, the frequency response of the structure can be calculated. Calculating the frequency response over multiple locations, either simultaneously or individually, will yield data that can be used to estimate the dynamic response of the structure. The scale of a modal test can vary greatly. Test structures can be as small as silicon wafers used in electronics, and as large as multistory industrial sifters used at rock quarries. The size and geometry of the test structure will play a role is choosing how to excite it. The two most common methods are impact testing using a modal hammer and shaker testing. After collection, the data can be processed using ME’scope, a popular modal analysis software from Vibrant Technologies. The result of the measurements and processing would be an animated model of the operating deflection shapes (ODS) that clearly illustrates the movement of the structure. Most commonly, these models are analyzed to identify modal frequencies. At these frequencies the structure vibrates with minimal input energy. Exciting the structure at these frequencies can easily cause damage to the system. Characterizing the response of the structure mean that the design can be changed to reduce the response, or the operating conditions can be adjusted to avoid failures. </w:t>
+        <w:t xml:space="preserve">Modal testing is a common method of characterizing the vibrations of a structure by imparting a known force and measuring the response of the structure. By measuring both the input to the structure and the response, the frequency response of the structure can be calculated. Calculating the frequency response over multiple locations, either simultaneously or individually, will yield data that can be used to estimate the dynamic response of the structure. The scale of a modal test can vary greatly. Test structures can be as small as silicon wafers used in electronics, and as large as multistory industrial sifters used at rock quarries. The size and geometry of the test structure will play a role is choosing how to excite it. The two most common methods are impact testing using a modal hammer and shaker testing. After collection, the data can be processed using </w:t>
+      </w:r>
+      <w:proofErr w:type="spellStart"/>
+      <w:r>
+        <w:t>ME’scope</w:t>
+      </w:r>
+      <w:proofErr w:type="spellEnd"/>
+      <w:r>
+        <w:t xml:space="preserve">, a popular modal analysis software from Vibrant Technologies. The result of the measurements and processing would be an animated model of the operating deflection shapes (ODS) that clearly illustrates the movement of the structure. Most commonly, these models are analyzed to identify modal frequencies. At these frequencies the structure vibrates with minimal input energy. Exciting the structure at these frequencies can easily cause damage to the system. Characterizing the response of the structure mean that the design can be changed to reduce the response, or the operating conditions can be adjusted to avoid failures. </w:t>
       </w:r>
     </w:p>
     <w:p>
@@ -727,7 +740,7 @@
                     <pic:cNvPicPr/>
                   </pic:nvPicPr>
                   <pic:blipFill>
-                    <a:blip r:embed="rId7"/>
+                    <a:blip r:embed="rId8"/>
                     <a:stretch>
                       <a:fillRect/>
                     </a:stretch>
@@ -769,8 +782,17 @@
           <w:b/>
           <w:bCs/>
         </w:rPr>
-        <w:t>Time domain and FFT result of impulse signal</w:t>
-      </w:r>
+        <w:t xml:space="preserve">Time domain and FFT result of impulse </w:t>
+      </w:r>
+      <w:proofErr w:type="gramStart"/>
+      <w:r>
+        <w:rPr>
+          <w:b/>
+          <w:bCs/>
+        </w:rPr>
+        <w:t>signal</w:t>
+      </w:r>
+      <w:proofErr w:type="gramEnd"/>
     </w:p>
     <w:p>
       <w:pPr>
@@ -994,12 +1016,14 @@
       <w:r>
         <w:t xml:space="preserve">In order to find the </w:t>
       </w:r>
+      <w:proofErr w:type="gramStart"/>
       <w:r>
         <w:t>F</w:t>
       </w:r>
       <w:r>
         <w:t>ourier</w:t>
       </w:r>
+      <w:proofErr w:type="gramEnd"/>
       <w:r>
         <w:t xml:space="preserve"> transform of the unit step function, express the unit step function in terms of signum function as</w:t>
       </w:r>
@@ -1614,7 +1638,7 @@
                     <pic:cNvPicPr/>
                   </pic:nvPicPr>
                   <pic:blipFill>
-                    <a:blip r:embed="rId8"/>
+                    <a:blip r:embed="rId9"/>
                     <a:stretch>
                       <a:fillRect/>
                     </a:stretch>
@@ -1670,8 +1694,17 @@
           <w:b/>
           <w:bCs/>
         </w:rPr>
-        <w:t xml:space="preserve"> signal</w:t>
-      </w:r>
+        <w:t xml:space="preserve"> </w:t>
+      </w:r>
+      <w:proofErr w:type="gramStart"/>
+      <w:r>
+        <w:rPr>
+          <w:b/>
+          <w:bCs/>
+        </w:rPr>
+        <w:t>signal</w:t>
+      </w:r>
+      <w:proofErr w:type="gramEnd"/>
     </w:p>
     <w:p>
       <w:pPr>
@@ -2554,7 +2587,7 @@
                     <pic:cNvPicPr/>
                   </pic:nvPicPr>
                   <pic:blipFill>
-                    <a:blip r:embed="rId9"/>
+                    <a:blip r:embed="rId10"/>
                     <a:stretch>
                       <a:fillRect/>
                     </a:stretch>
@@ -2594,7 +2627,7 @@
                     <pic:cNvPicPr/>
                   </pic:nvPicPr>
                   <pic:blipFill>
-                    <a:blip r:embed="rId10"/>
+                    <a:blip r:embed="rId11"/>
                     <a:stretch>
                       <a:fillRect/>
                     </a:stretch>
@@ -2657,8 +2690,17 @@
           <w:b/>
           <w:bCs/>
         </w:rPr>
-        <w:t>sinusoidal signal</w:t>
-      </w:r>
+        <w:t xml:space="preserve">sinusoidal </w:t>
+      </w:r>
+      <w:proofErr w:type="gramStart"/>
+      <w:r>
+        <w:rPr>
+          <w:b/>
+          <w:bCs/>
+        </w:rPr>
+        <w:t>signal</w:t>
+      </w:r>
+      <w:proofErr w:type="gramEnd"/>
     </w:p>
     <w:p>
       <w:pPr>
@@ -2726,7 +2768,743 @@
     </w:p>
     <w:p>
       <w:pPr>
+        <w:spacing w:before="240" w:after="0" w:line="276" w:lineRule="auto"/>
+        <w:jc w:val="left"/>
+      </w:pPr>
+      <w:r>
+        <w:tab/>
+      </w:r>
+      <w:r>
+        <w:rPr>
+          <w:rFonts w:hint="eastAsia"/>
+        </w:rPr>
+        <w:t>F</w:t>
+      </w:r>
+      <w:r>
+        <w:t xml:space="preserve">irstly, damping ratio </w:t>
+      </w:r>
+      <w:r>
+        <w:t xml:space="preserve">can be calculated </w:t>
+      </w:r>
+      <w:r>
+        <w:t xml:space="preserve">with the time-domain based signal. </w:t>
+      </w:r>
+    </w:p>
+    <w:p>
+      <w:pPr>
+        <w:spacing w:before="240" w:after="0" w:line="276" w:lineRule="auto"/>
+        <w:jc w:val="center"/>
+        <w:rPr>
+          <w:rFonts w:hint="eastAsia"/>
+        </w:rPr>
+      </w:pPr>
+      <w:r>
+        <w:drawing>
+          <wp:inline distT="0" distB="0" distL="0" distR="0" wp14:anchorId="000FF4BA" wp14:editId="18706E5B">
+            <wp:extent cx="2519807" cy="1840019"/>
+            <wp:effectExtent l="0" t="0" r="0" b="8255"/>
+            <wp:docPr id="49627511" name="그림 1" descr="텍스트, 폰트, 그래프, 라인이(가) 표시된 사진&#10;&#10;자동 생성된 설명"/>
+            <wp:cNvGraphicFramePr>
+              <a:graphicFrameLocks xmlns:a="http://schemas.openxmlformats.org/drawingml/2006/main" noChangeAspect="1"/>
+            </wp:cNvGraphicFramePr>
+            <a:graphic xmlns:a="http://schemas.openxmlformats.org/drawingml/2006/main">
+              <a:graphicData uri="http://schemas.openxmlformats.org/drawingml/2006/picture">
+                <pic:pic xmlns:pic="http://schemas.openxmlformats.org/drawingml/2006/picture">
+                  <pic:nvPicPr>
+                    <pic:cNvPr id="49627511" name="그림 1" descr="텍스트, 폰트, 그래프, 라인이(가) 표시된 사진&#10;&#10;자동 생성된 설명"/>
+                    <pic:cNvPicPr/>
+                  </pic:nvPicPr>
+                  <pic:blipFill>
+                    <a:blip r:embed="rId12"/>
+                    <a:stretch>
+                      <a:fillRect/>
+                    </a:stretch>
+                  </pic:blipFill>
+                  <pic:spPr>
+                    <a:xfrm>
+                      <a:off x="0" y="0"/>
+                      <a:ext cx="2536608" cy="1852288"/>
+                    </a:xfrm>
+                    <a:prstGeom prst="rect">
+                      <a:avLst/>
+                    </a:prstGeom>
+                  </pic:spPr>
+                </pic:pic>
+              </a:graphicData>
+            </a:graphic>
+          </wp:inline>
+        </w:drawing>
+      </w:r>
+      <w:r>
+        <w:tab/>
+      </w:r>
+      <w:r>
+        <w:drawing>
+          <wp:inline distT="0" distB="0" distL="0" distR="0" wp14:anchorId="6AE12C86" wp14:editId="5BBEB07C">
+            <wp:extent cx="2615565" cy="1845629"/>
+            <wp:effectExtent l="0" t="0" r="0" b="2540"/>
+            <wp:docPr id="183558319" name="그림 1" descr="텍스트, 스크린샷, 그래프, 폰트이(가) 표시된 사진&#10;&#10;자동 생성된 설명"/>
+            <wp:cNvGraphicFramePr>
+              <a:graphicFrameLocks xmlns:a="http://schemas.openxmlformats.org/drawingml/2006/main" noChangeAspect="1"/>
+            </wp:cNvGraphicFramePr>
+            <a:graphic xmlns:a="http://schemas.openxmlformats.org/drawingml/2006/main">
+              <a:graphicData uri="http://schemas.openxmlformats.org/drawingml/2006/picture">
+                <pic:pic xmlns:pic="http://schemas.openxmlformats.org/drawingml/2006/picture">
+                  <pic:nvPicPr>
+                    <pic:cNvPr id="183558319" name="그림 1" descr="텍스트, 스크린샷, 그래프, 폰트이(가) 표시된 사진&#10;&#10;자동 생성된 설명"/>
+                    <pic:cNvPicPr/>
+                  </pic:nvPicPr>
+                  <pic:blipFill>
+                    <a:blip r:embed="rId13"/>
+                    <a:stretch>
+                      <a:fillRect/>
+                    </a:stretch>
+                  </pic:blipFill>
+                  <pic:spPr>
+                    <a:xfrm>
+                      <a:off x="0" y="0"/>
+                      <a:ext cx="2628607" cy="1854832"/>
+                    </a:xfrm>
+                    <a:prstGeom prst="rect">
+                      <a:avLst/>
+                    </a:prstGeom>
+                  </pic:spPr>
+                </pic:pic>
+              </a:graphicData>
+            </a:graphic>
+          </wp:inline>
+        </w:drawing>
+      </w:r>
+    </w:p>
+    <w:p>
+      <w:pPr>
         <w:spacing w:after="0" w:line="276" w:lineRule="auto"/>
+        <w:jc w:val="center"/>
+        <w:rPr>
+          <w:b/>
+          <w:bCs/>
+        </w:rPr>
+      </w:pPr>
+      <w:r>
+        <w:rPr>
+          <w:b/>
+          <w:bCs/>
+        </w:rPr>
+        <w:t xml:space="preserve">Figure </w:t>
+      </w:r>
+      <w:r>
+        <w:rPr>
+          <w:b/>
+          <w:bCs/>
+        </w:rPr>
+        <w:t xml:space="preserve">5. </w:t>
+      </w:r>
+      <w:r>
+        <w:rPr>
+          <w:b/>
+          <w:bCs/>
+        </w:rPr>
+        <w:t>Time domain signal</w:t>
+      </w:r>
+    </w:p>
+    <w:p>
+      <w:pPr>
+        <w:spacing w:before="240" w:after="0" w:line="276" w:lineRule="auto"/>
+        <w:jc w:val="left"/>
+      </w:pPr>
+      <w:r>
+        <w:rPr>
+          <w:b/>
+          <w:bCs/>
+        </w:rPr>
+        <w:tab/>
+      </w:r>
+      <w:r>
+        <w:t xml:space="preserve">In the underdamped signal, </w:t>
+      </w:r>
+      <w:r>
+        <w:t xml:space="preserve">characteristic equation gets conjugate complex </w:t>
+      </w:r>
+      <w:r>
+        <w:t>poles.</w:t>
+      </w:r>
+      <w:r>
+        <w:t xml:space="preserve"> </w:t>
+      </w:r>
+      <w:r>
+        <w:t xml:space="preserve">And with </w:t>
+      </w:r>
+      <w:r>
+        <w:t xml:space="preserve">setting </w:t>
+      </w:r>
+      <m:oMath>
+        <m:r>
+          <w:rPr>
+            <w:rFonts w:ascii="Cambria Math" w:hAnsi="Cambria Math"/>
+          </w:rPr>
+          <m:t>n=5</m:t>
+        </m:r>
+      </m:oMath>
+      <w:r>
+        <w:t>,</w:t>
+      </w:r>
+      <w:r>
+        <w:t xml:space="preserve"> </w:t>
+      </w:r>
+      <m:oMath>
+        <m:r>
+          <w:rPr>
+            <w:rFonts w:ascii="Cambria Math" w:hAnsi="Cambria Math"/>
+          </w:rPr>
+          <m:t>σ</m:t>
+        </m:r>
+      </m:oMath>
+      <w:r>
+        <w:rPr>
+          <w:rFonts w:hint="eastAsia"/>
+        </w:rPr>
+        <w:t xml:space="preserve"> </w:t>
+      </w:r>
+      <w:r>
+        <w:t xml:space="preserve">and </w:t>
+      </w:r>
+      <m:oMath>
+        <m:r>
+          <w:rPr>
+            <w:rFonts w:ascii="Cambria Math" w:hAnsi="Cambria Math"/>
+          </w:rPr>
+          <m:t>ζ</m:t>
+        </m:r>
+      </m:oMath>
+      <w:r>
+        <w:rPr>
+          <w:rFonts w:hint="eastAsia"/>
+        </w:rPr>
+        <w:t xml:space="preserve"> </w:t>
+      </w:r>
+      <w:r>
+        <w:t>value can be calculated as follows:</w:t>
+      </w:r>
+    </w:p>
+    <w:p>
+      <w:pPr>
+        <w:spacing w:before="240" w:after="0" w:line="276" w:lineRule="auto"/>
+        <w:jc w:val="left"/>
+      </w:pPr>
+      <m:oMathPara>
+        <m:oMath>
+          <m:r>
+            <w:rPr>
+              <w:rFonts w:ascii="Cambria Math" w:hAnsi="Cambria Math"/>
+            </w:rPr>
+            <m:t>δ=</m:t>
+          </m:r>
+          <m:f>
+            <m:fPr>
+              <m:ctrlPr>
+                <w:rPr>
+                  <w:rFonts w:ascii="Cambria Math" w:hAnsi="Cambria Math"/>
+                  <w:i/>
+                </w:rPr>
+              </m:ctrlPr>
+            </m:fPr>
+            <m:num>
+              <m:r>
+                <w:rPr>
+                  <w:rFonts w:ascii="Cambria Math" w:hAnsi="Cambria Math"/>
+                </w:rPr>
+                <m:t>1</m:t>
+              </m:r>
+            </m:num>
+            <m:den>
+              <m:r>
+                <w:rPr>
+                  <w:rFonts w:ascii="Cambria Math" w:hAnsi="Cambria Math"/>
+                </w:rPr>
+                <m:t>n</m:t>
+              </m:r>
+            </m:den>
+          </m:f>
+          <m:func>
+            <m:funcPr>
+              <m:ctrlPr>
+                <w:rPr>
+                  <w:rFonts w:ascii="Cambria Math" w:hAnsi="Cambria Math"/>
+                </w:rPr>
+              </m:ctrlPr>
+            </m:funcPr>
+            <m:fName>
+              <m:r>
+                <m:rPr>
+                  <m:sty m:val="p"/>
+                </m:rPr>
+                <w:rPr>
+                  <w:rFonts w:ascii="Cambria Math" w:hAnsi="Cambria Math"/>
+                </w:rPr>
+                <m:t>ln</m:t>
+              </m:r>
+            </m:fName>
+            <m:e>
+              <m:d>
+                <m:dPr>
+                  <m:ctrlPr>
+                    <w:rPr>
+                      <w:rFonts w:ascii="Cambria Math" w:hAnsi="Cambria Math"/>
+                      <w:i/>
+                    </w:rPr>
+                  </m:ctrlPr>
+                </m:dPr>
+                <m:e>
+                  <m:f>
+                    <m:fPr>
+                      <m:ctrlPr>
+                        <w:rPr>
+                          <w:rFonts w:ascii="Cambria Math" w:hAnsi="Cambria Math"/>
+                          <w:i/>
+                        </w:rPr>
+                      </m:ctrlPr>
+                    </m:fPr>
+                    <m:num>
+                      <m:sSub>
+                        <m:sSubPr>
+                          <m:ctrlPr>
+                            <w:rPr>
+                              <w:rFonts w:ascii="Cambria Math" w:hAnsi="Cambria Math"/>
+                              <w:i/>
+                            </w:rPr>
+                          </m:ctrlPr>
+                        </m:sSubPr>
+                        <m:e>
+                          <m:r>
+                            <w:rPr>
+                              <w:rFonts w:ascii="Cambria Math" w:hAnsi="Cambria Math"/>
+                            </w:rPr>
+                            <m:t>x</m:t>
+                          </m:r>
+                        </m:e>
+                        <m:sub>
+                          <m:r>
+                            <w:rPr>
+                              <w:rFonts w:ascii="Cambria Math" w:hAnsi="Cambria Math"/>
+                            </w:rPr>
+                            <m:t>k</m:t>
+                          </m:r>
+                        </m:sub>
+                      </m:sSub>
+                    </m:num>
+                    <m:den>
+                      <m:sSub>
+                        <m:sSubPr>
+                          <m:ctrlPr>
+                            <w:rPr>
+                              <w:rFonts w:ascii="Cambria Math" w:hAnsi="Cambria Math"/>
+                              <w:i/>
+                            </w:rPr>
+                          </m:ctrlPr>
+                        </m:sSubPr>
+                        <m:e>
+                          <m:r>
+                            <w:rPr>
+                              <w:rFonts w:ascii="Cambria Math" w:hAnsi="Cambria Math"/>
+                            </w:rPr>
+                            <m:t>x</m:t>
+                          </m:r>
+                        </m:e>
+                        <m:sub>
+                          <m:r>
+                            <w:rPr>
+                              <w:rFonts w:ascii="Cambria Math" w:hAnsi="Cambria Math"/>
+                            </w:rPr>
+                            <m:t>k+n</m:t>
+                          </m:r>
+                        </m:sub>
+                      </m:sSub>
+                    </m:den>
+                  </m:f>
+                </m:e>
+              </m:d>
+            </m:e>
+          </m:func>
+          <m:r>
+            <w:rPr>
+              <w:rFonts w:ascii="Cambria Math" w:hAnsi="Cambria Math"/>
+            </w:rPr>
+            <m:t>,  ζ=</m:t>
+          </m:r>
+          <m:f>
+            <m:fPr>
+              <m:ctrlPr>
+                <w:rPr>
+                  <w:rFonts w:ascii="Cambria Math" w:hAnsi="Cambria Math"/>
+                  <w:i/>
+                </w:rPr>
+              </m:ctrlPr>
+            </m:fPr>
+            <m:num>
+              <m:r>
+                <w:rPr>
+                  <w:rFonts w:ascii="Cambria Math" w:hAnsi="Cambria Math"/>
+                </w:rPr>
+                <m:t>δ</m:t>
+              </m:r>
+            </m:num>
+            <m:den>
+              <m:rad>
+                <m:radPr>
+                  <m:degHide m:val="1"/>
+                  <m:ctrlPr>
+                    <w:rPr>
+                      <w:rFonts w:ascii="Cambria Math" w:hAnsi="Cambria Math"/>
+                      <w:i/>
+                    </w:rPr>
+                  </m:ctrlPr>
+                </m:radPr>
+                <m:deg/>
+                <m:e>
+                  <m:sSup>
+                    <m:sSupPr>
+                      <m:ctrlPr>
+                        <w:rPr>
+                          <w:rFonts w:ascii="Cambria Math" w:hAnsi="Cambria Math"/>
+                          <w:i/>
+                        </w:rPr>
+                      </m:ctrlPr>
+                    </m:sSupPr>
+                    <m:e>
+                      <m:d>
+                        <m:dPr>
+                          <m:ctrlPr>
+                            <w:rPr>
+                              <w:rFonts w:ascii="Cambria Math" w:hAnsi="Cambria Math"/>
+                              <w:i/>
+                            </w:rPr>
+                          </m:ctrlPr>
+                        </m:dPr>
+                        <m:e>
+                          <m:r>
+                            <w:rPr>
+                              <w:rFonts w:ascii="Cambria Math" w:hAnsi="Cambria Math"/>
+                            </w:rPr>
+                            <m:t>2π</m:t>
+                          </m:r>
+                        </m:e>
+                      </m:d>
+                    </m:e>
+                    <m:sup>
+                      <m:r>
+                        <w:rPr>
+                          <w:rFonts w:ascii="Cambria Math" w:hAnsi="Cambria Math"/>
+                        </w:rPr>
+                        <m:t>2</m:t>
+                      </m:r>
+                    </m:sup>
+                  </m:sSup>
+                  <m:r>
+                    <w:rPr>
+                      <w:rFonts w:ascii="Cambria Math" w:hAnsi="Cambria Math"/>
+                    </w:rPr>
+                    <m:t>+</m:t>
+                  </m:r>
+                  <m:sSup>
+                    <m:sSupPr>
+                      <m:ctrlPr>
+                        <w:rPr>
+                          <w:rFonts w:ascii="Cambria Math" w:hAnsi="Cambria Math"/>
+                          <w:i/>
+                        </w:rPr>
+                      </m:ctrlPr>
+                    </m:sSupPr>
+                    <m:e>
+                      <m:r>
+                        <w:rPr>
+                          <w:rFonts w:ascii="Cambria Math" w:hAnsi="Cambria Math"/>
+                        </w:rPr>
+                        <m:t>δ</m:t>
+                      </m:r>
+                    </m:e>
+                    <m:sup>
+                      <m:r>
+                        <w:rPr>
+                          <w:rFonts w:ascii="Cambria Math" w:hAnsi="Cambria Math"/>
+                        </w:rPr>
+                        <m:t>2</m:t>
+                      </m:r>
+                    </m:sup>
+                  </m:sSup>
+                </m:e>
+              </m:rad>
+            </m:den>
+          </m:f>
+        </m:oMath>
+      </m:oMathPara>
+    </w:p>
+    <w:p>
+      <w:pPr>
+        <w:spacing w:before="240" w:after="0" w:line="276" w:lineRule="auto"/>
+        <w:jc w:val="left"/>
+      </w:pPr>
+      <m:oMathPara>
+        <m:oMath>
+          <m:r>
+            <w:rPr>
+              <w:rFonts w:ascii="Cambria Math" w:hAnsi="Cambria Math"/>
+            </w:rPr>
+            <m:t>δ=</m:t>
+          </m:r>
+          <m:f>
+            <m:fPr>
+              <m:ctrlPr>
+                <w:rPr>
+                  <w:rFonts w:ascii="Cambria Math" w:hAnsi="Cambria Math"/>
+                  <w:i/>
+                </w:rPr>
+              </m:ctrlPr>
+            </m:fPr>
+            <m:num>
+              <m:r>
+                <w:rPr>
+                  <w:rFonts w:ascii="Cambria Math" w:hAnsi="Cambria Math"/>
+                </w:rPr>
+                <m:t>1</m:t>
+              </m:r>
+            </m:num>
+            <m:den>
+              <m:r>
+                <w:rPr>
+                  <w:rFonts w:ascii="Cambria Math" w:hAnsi="Cambria Math"/>
+                </w:rPr>
+                <m:t>5</m:t>
+              </m:r>
+            </m:den>
+          </m:f>
+          <m:func>
+            <m:funcPr>
+              <m:ctrlPr>
+                <w:rPr>
+                  <w:rFonts w:ascii="Cambria Math" w:hAnsi="Cambria Math"/>
+                </w:rPr>
+              </m:ctrlPr>
+            </m:funcPr>
+            <m:fName>
+              <m:r>
+                <m:rPr>
+                  <m:sty m:val="p"/>
+                </m:rPr>
+                <w:rPr>
+                  <w:rFonts w:ascii="Cambria Math" w:hAnsi="Cambria Math"/>
+                </w:rPr>
+                <m:t>ln</m:t>
+              </m:r>
+            </m:fName>
+            <m:e>
+              <m:d>
+                <m:dPr>
+                  <m:ctrlPr>
+                    <w:rPr>
+                      <w:rFonts w:ascii="Cambria Math" w:hAnsi="Cambria Math"/>
+                      <w:i/>
+                    </w:rPr>
+                  </m:ctrlPr>
+                </m:dPr>
+                <m:e>
+                  <m:f>
+                    <m:fPr>
+                      <m:ctrlPr>
+                        <w:rPr>
+                          <w:rFonts w:ascii="Cambria Math" w:hAnsi="Cambria Math"/>
+                          <w:i/>
+                        </w:rPr>
+                      </m:ctrlPr>
+                    </m:fPr>
+                    <m:num>
+                      <m:r>
+                        <w:rPr>
+                          <w:rFonts w:ascii="Cambria Math" w:hAnsi="Cambria Math"/>
+                        </w:rPr>
+                        <m:t>0.026954</m:t>
+                      </m:r>
+                    </m:num>
+                    <m:den>
+                      <m:r>
+                        <w:rPr>
+                          <w:rFonts w:ascii="Cambria Math" w:hAnsi="Cambria Math"/>
+                        </w:rPr>
+                        <m:t>0.0</m:t>
+                      </m:r>
+                      <m:r>
+                        <w:rPr>
+                          <w:rFonts w:ascii="Cambria Math" w:hAnsi="Cambria Math"/>
+                        </w:rPr>
+                        <m:t>164459</m:t>
+                      </m:r>
+                    </m:den>
+                  </m:f>
+                </m:e>
+              </m:d>
+            </m:e>
+          </m:func>
+          <m:r>
+            <w:rPr>
+              <w:rFonts w:ascii="Cambria Math" w:hAnsi="Cambria Math"/>
+            </w:rPr>
+            <m:t>=</m:t>
+          </m:r>
+          <m:r>
+            <w:rPr>
+              <w:rFonts w:ascii="Cambria Math" w:hAnsi="Cambria Math"/>
+            </w:rPr>
+            <m:t>0.0988</m:t>
+          </m:r>
+        </m:oMath>
+      </m:oMathPara>
+    </w:p>
+    <w:p>
+      <w:pPr>
+        <w:spacing w:before="240" w:after="0" w:line="276" w:lineRule="auto"/>
+        <w:jc w:val="left"/>
+      </w:pPr>
+      <w:r>
+        <w:t>Following that, damping ratio value can be calculated as follows:</w:t>
+      </w:r>
+    </w:p>
+    <w:p>
+      <w:pPr>
+        <w:spacing w:before="240" w:line="276" w:lineRule="auto"/>
+        <w:jc w:val="left"/>
+        <w:rPr>
+          <w:rFonts w:hint="eastAsia"/>
+        </w:rPr>
+      </w:pPr>
+      <m:oMathPara>
+        <m:oMath>
+          <m:r>
+            <w:rPr>
+              <w:rFonts w:ascii="Cambria Math" w:hAnsi="Cambria Math"/>
+            </w:rPr>
+            <m:t>ζ=</m:t>
+          </m:r>
+          <m:f>
+            <m:fPr>
+              <m:ctrlPr>
+                <w:rPr>
+                  <w:rFonts w:ascii="Cambria Math" w:hAnsi="Cambria Math"/>
+                  <w:i/>
+                </w:rPr>
+              </m:ctrlPr>
+            </m:fPr>
+            <m:num>
+              <m:r>
+                <w:rPr>
+                  <w:rFonts w:ascii="Cambria Math" w:hAnsi="Cambria Math"/>
+                </w:rPr>
+                <m:t>δ</m:t>
+              </m:r>
+            </m:num>
+            <m:den>
+              <m:rad>
+                <m:radPr>
+                  <m:degHide m:val="1"/>
+                  <m:ctrlPr>
+                    <w:rPr>
+                      <w:rFonts w:ascii="Cambria Math" w:hAnsi="Cambria Math"/>
+                      <w:i/>
+                    </w:rPr>
+                  </m:ctrlPr>
+                </m:radPr>
+                <m:deg/>
+                <m:e>
+                  <m:sSup>
+                    <m:sSupPr>
+                      <m:ctrlPr>
+                        <w:rPr>
+                          <w:rFonts w:ascii="Cambria Math" w:hAnsi="Cambria Math"/>
+                          <w:i/>
+                        </w:rPr>
+                      </m:ctrlPr>
+                    </m:sSupPr>
+                    <m:e>
+                      <m:d>
+                        <m:dPr>
+                          <m:ctrlPr>
+                            <w:rPr>
+                              <w:rFonts w:ascii="Cambria Math" w:hAnsi="Cambria Math"/>
+                              <w:i/>
+                            </w:rPr>
+                          </m:ctrlPr>
+                        </m:dPr>
+                        <m:e>
+                          <m:r>
+                            <w:rPr>
+                              <w:rFonts w:ascii="Cambria Math" w:hAnsi="Cambria Math"/>
+                            </w:rPr>
+                            <m:t>2π</m:t>
+                          </m:r>
+                        </m:e>
+                      </m:d>
+                    </m:e>
+                    <m:sup>
+                      <m:r>
+                        <w:rPr>
+                          <w:rFonts w:ascii="Cambria Math" w:hAnsi="Cambria Math"/>
+                        </w:rPr>
+                        <m:t>2</m:t>
+                      </m:r>
+                    </m:sup>
+                  </m:sSup>
+                  <m:r>
+                    <w:rPr>
+                      <w:rFonts w:ascii="Cambria Math" w:hAnsi="Cambria Math"/>
+                    </w:rPr>
+                    <m:t>+</m:t>
+                  </m:r>
+                  <m:sSup>
+                    <m:sSupPr>
+                      <m:ctrlPr>
+                        <w:rPr>
+                          <w:rFonts w:ascii="Cambria Math" w:hAnsi="Cambria Math"/>
+                          <w:i/>
+                        </w:rPr>
+                      </m:ctrlPr>
+                    </m:sSupPr>
+                    <m:e>
+                      <m:r>
+                        <w:rPr>
+                          <w:rFonts w:ascii="Cambria Math" w:hAnsi="Cambria Math"/>
+                        </w:rPr>
+                        <m:t>δ</m:t>
+                      </m:r>
+                    </m:e>
+                    <m:sup>
+                      <m:r>
+                        <w:rPr>
+                          <w:rFonts w:ascii="Cambria Math" w:hAnsi="Cambria Math"/>
+                        </w:rPr>
+                        <m:t>2</m:t>
+                      </m:r>
+                    </m:sup>
+                  </m:sSup>
+                </m:e>
+              </m:rad>
+            </m:den>
+          </m:f>
+          <m:r>
+            <w:rPr>
+              <w:rFonts w:ascii="Cambria Math" w:hAnsi="Cambria Math"/>
+            </w:rPr>
+            <m:t>=</m:t>
+          </m:r>
+          <m:r>
+            <w:rPr>
+              <w:rFonts w:ascii="Cambria Math" w:hAnsi="Cambria Math"/>
+            </w:rPr>
+            <m:t>0.0157</m:t>
+          </m:r>
+        </m:oMath>
+      </m:oMathPara>
+    </w:p>
+    <w:p>
+      <w:pPr>
+        <w:spacing w:before="240" w:after="0" w:line="276" w:lineRule="auto"/>
         <w:jc w:val="left"/>
         <w:rPr>
           <w:b/>
@@ -2793,7 +3571,7 @@
                     <pic:cNvPicPr/>
                   </pic:nvPicPr>
                   <pic:blipFill>
-                    <a:blip r:embed="rId11"/>
+                    <a:blip r:embed="rId14"/>
                     <a:stretch>
                       <a:fillRect/>
                     </a:stretch>
@@ -2828,8 +3606,31 @@
           <w:b/>
           <w:bCs/>
         </w:rPr>
-        <w:t>Figure 5. FFT result of steel with cantilever beam condition</w:t>
-      </w:r>
+        <w:t xml:space="preserve">Figure </w:t>
+      </w:r>
+      <w:r>
+        <w:rPr>
+          <w:b/>
+          <w:bCs/>
+        </w:rPr>
+        <w:t>6</w:t>
+      </w:r>
+      <w:r>
+        <w:rPr>
+          <w:b/>
+          <w:bCs/>
+        </w:rPr>
+        <w:t xml:space="preserve">. FFT result of steel with cantilever beam </w:t>
+      </w:r>
+      <w:proofErr w:type="gramStart"/>
+      <w:r>
+        <w:rPr>
+          <w:b/>
+          <w:bCs/>
+        </w:rPr>
+        <w:t>condition</w:t>
+      </w:r>
+      <w:proofErr w:type="gramEnd"/>
     </w:p>
     <w:p>
       <w:pPr>
@@ -2841,6 +3642,7 @@
           <w:b/>
           <w:bCs/>
         </w:rPr>
+        <w:lastRenderedPageBreak/>
         <w:tab/>
       </w:r>
       <w:r>
@@ -2851,7 +3653,14 @@
           <w:b/>
           <w:bCs/>
         </w:rPr>
-        <w:t>Figure 5</w:t>
+        <w:t xml:space="preserve">Figure </w:t>
+      </w:r>
+      <w:r>
+        <w:rPr>
+          <w:b/>
+          <w:bCs/>
+        </w:rPr>
+        <w:t>6</w:t>
       </w:r>
       <w:r>
         <w:t xml:space="preserve">, </w:t>
@@ -3048,7 +3857,7 @@
                     <pic:cNvPicPr/>
                   </pic:nvPicPr>
                   <pic:blipFill>
-                    <a:blip r:embed="rId12"/>
+                    <a:blip r:embed="rId15"/>
                     <a:stretch>
                       <a:fillRect/>
                     </a:stretch>
@@ -3083,7 +3892,21 @@
           <w:b/>
           <w:bCs/>
         </w:rPr>
-        <w:t xml:space="preserve">Figure 6. FFT result of </w:t>
+        <w:t xml:space="preserve">Figure </w:t>
+      </w:r>
+      <w:r>
+        <w:rPr>
+          <w:b/>
+          <w:bCs/>
+        </w:rPr>
+        <w:t>7</w:t>
+      </w:r>
+      <w:r>
+        <w:rPr>
+          <w:b/>
+          <w:bCs/>
+        </w:rPr>
+        <w:t xml:space="preserve">. FFT result of </w:t>
       </w:r>
       <w:r>
         <w:rPr>
@@ -3097,13 +3920,25 @@
           <w:b/>
           <w:bCs/>
         </w:rPr>
-        <w:t xml:space="preserve"> with cantilever beam condition</w:t>
-      </w:r>
+        <w:t xml:space="preserve"> with cantilever beam </w:t>
+      </w:r>
+      <w:proofErr w:type="gramStart"/>
+      <w:r>
+        <w:rPr>
+          <w:b/>
+          <w:bCs/>
+        </w:rPr>
+        <w:t>condition</w:t>
+      </w:r>
+      <w:proofErr w:type="gramEnd"/>
     </w:p>
     <w:p>
       <w:pPr>
         <w:spacing w:before="240" w:after="0" w:line="276" w:lineRule="auto"/>
         <w:jc w:val="left"/>
+        <w:rPr>
+          <w:rFonts w:hint="eastAsia"/>
+        </w:rPr>
       </w:pPr>
       <w:r>
         <w:rPr>
@@ -3127,7 +3962,7 @@
           <w:b/>
           <w:bCs/>
         </w:rPr>
-        <w:t>6</w:t>
+        <w:t>7</w:t>
       </w:r>
       <w:r>
         <w:t>, four resonance frequencies can be observed in the frequency domain,</w:t>
@@ -3250,41 +4085,6 @@
     </w:p>
     <w:p>
       <w:pPr>
-        <w:spacing w:before="240" w:after="0" w:line="276" w:lineRule="auto"/>
-        <w:jc w:val="left"/>
-      </w:pPr>
-      <w:r>
-        <w:t xml:space="preserve"> </w:t>
-      </w:r>
-    </w:p>
-    <w:p>
-      <w:pPr>
-        <w:spacing w:before="240" w:after="0" w:line="276" w:lineRule="auto"/>
-        <w:jc w:val="left"/>
-      </w:pPr>
-    </w:p>
-    <w:p>
-      <w:pPr>
-        <w:widowControl/>
-        <w:wordWrap/>
-        <w:autoSpaceDE/>
-        <w:autoSpaceDN/>
-        <w:spacing w:line="259" w:lineRule="auto"/>
-        <w:rPr>
-          <w:b/>
-          <w:bCs/>
-        </w:rPr>
-      </w:pPr>
-      <w:r>
-        <w:rPr>
-          <w:b/>
-          <w:bCs/>
-        </w:rPr>
-        <w:br w:type="page"/>
-      </w:r>
-    </w:p>
-    <w:p>
-      <w:pPr>
         <w:spacing w:before="240" w:after="0" w:line="360" w:lineRule="auto"/>
         <w:jc w:val="left"/>
         <w:rPr>
@@ -3298,7 +4098,6 @@
           <w:b/>
           <w:bCs/>
         </w:rPr>
-        <w:lastRenderedPageBreak/>
         <w:t>3</w:t>
       </w:r>
       <w:r>
@@ -3354,7 +4153,7 @@
                     <pic:cNvPicPr/>
                   </pic:nvPicPr>
                   <pic:blipFill>
-                    <a:blip r:embed="rId13"/>
+                    <a:blip r:embed="rId16"/>
                     <a:stretch>
                       <a:fillRect/>
                     </a:stretch>
@@ -3389,7 +4188,21 @@
           <w:b/>
           <w:bCs/>
         </w:rPr>
-        <w:t xml:space="preserve">Figure 7. FFT result of </w:t>
+        <w:t xml:space="preserve">Figure </w:t>
+      </w:r>
+      <w:r>
+        <w:rPr>
+          <w:b/>
+          <w:bCs/>
+        </w:rPr>
+        <w:t>8</w:t>
+      </w:r>
+      <w:r>
+        <w:rPr>
+          <w:b/>
+          <w:bCs/>
+        </w:rPr>
+        <w:t xml:space="preserve">. FFT result of </w:t>
       </w:r>
       <w:r>
         <w:rPr>
@@ -3403,8 +4216,17 @@
           <w:b/>
           <w:bCs/>
         </w:rPr>
-        <w:t xml:space="preserve"> with cantilever beam condition</w:t>
-      </w:r>
+        <w:t xml:space="preserve"> with cantilever beam </w:t>
+      </w:r>
+      <w:proofErr w:type="gramStart"/>
+      <w:r>
+        <w:rPr>
+          <w:b/>
+          <w:bCs/>
+        </w:rPr>
+        <w:t>condition</w:t>
+      </w:r>
+      <w:proofErr w:type="gramEnd"/>
     </w:p>
     <w:p>
       <w:pPr>
@@ -3433,7 +4255,7 @@
           <w:b/>
           <w:bCs/>
         </w:rPr>
-        <w:t>7</w:t>
+        <w:t>8</w:t>
       </w:r>
       <w:r>
         <w:t xml:space="preserve">, four resonance frequencies can be observed in the frequency domain, </w:t>
@@ -3522,260 +4344,6 @@
             <w:rFonts w:ascii="Cambria Math" w:hAnsi="Cambria Math"/>
           </w:rPr>
           <m:t>, 215.09</m:t>
-        </m:r>
-        <m:d>
-          <m:dPr>
-            <m:begChr m:val="["/>
-            <m:endChr m:val="]"/>
-            <m:ctrlPr>
-              <w:rPr>
-                <w:rFonts w:ascii="Cambria Math" w:hAnsi="Cambria Math"/>
-                <w:i/>
-              </w:rPr>
-            </m:ctrlPr>
-          </m:dPr>
-          <m:e>
-            <m:r>
-              <w:rPr>
-                <w:rFonts w:ascii="Cambria Math" w:hAnsi="Cambria Math"/>
-              </w:rPr>
-              <m:t>Hz</m:t>
-            </m:r>
-          </m:e>
-        </m:d>
-        <m:r>
-          <w:rPr>
-            <w:rFonts w:ascii="Cambria Math" w:hAnsi="Cambria Math"/>
-          </w:rPr>
-          <m:t>.</m:t>
-        </m:r>
-      </m:oMath>
-    </w:p>
-    <w:p>
-      <w:pPr>
-        <w:spacing w:before="240" w:after="0" w:line="360" w:lineRule="auto"/>
-        <w:jc w:val="left"/>
-        <w:rPr>
-          <w:b/>
-          <w:bCs/>
-        </w:rPr>
-      </w:pPr>
-      <w:r>
-        <w:rPr>
-          <w:rFonts w:hint="eastAsia"/>
-          <w:b/>
-          <w:bCs/>
-        </w:rPr>
-        <w:t>4</w:t>
-      </w:r>
-      <w:r>
-        <w:rPr>
-          <w:b/>
-          <w:bCs/>
-        </w:rPr>
-        <w:t xml:space="preserve">) </w:t>
-      </w:r>
-      <w:r>
-        <w:rPr>
-          <w:b/>
-          <w:bCs/>
-        </w:rPr>
-        <w:t xml:space="preserve">Steel with </w:t>
-      </w:r>
-      <w:r>
-        <w:rPr>
-          <w:b/>
-          <w:bCs/>
-        </w:rPr>
-        <w:t>both fixed boundary condition</w:t>
-      </w:r>
-    </w:p>
-    <w:p>
-      <w:pPr>
-        <w:spacing w:after="0" w:line="360" w:lineRule="auto"/>
-        <w:jc w:val="center"/>
-      </w:pPr>
-      <w:r>
-        <w:rPr>
-          <w:noProof/>
-        </w:rPr>
-        <w:drawing>
-          <wp:inline distT="0" distB="0" distL="0" distR="0" wp14:anchorId="6446C884" wp14:editId="47248354">
-            <wp:extent cx="3612890" cy="2018665"/>
-            <wp:effectExtent l="0" t="0" r="6985" b="635"/>
-            <wp:docPr id="112385130" name="그림 1" descr="텍스트, 스크린샷, 도표, 그래프이(가) 표시된 사진&#10;&#10;자동 생성된 설명"/>
-            <wp:cNvGraphicFramePr>
-              <a:graphicFrameLocks xmlns:a="http://schemas.openxmlformats.org/drawingml/2006/main" noChangeAspect="1"/>
-            </wp:cNvGraphicFramePr>
-            <a:graphic xmlns:a="http://schemas.openxmlformats.org/drawingml/2006/main">
-              <a:graphicData uri="http://schemas.openxmlformats.org/drawingml/2006/picture">
-                <pic:pic xmlns:pic="http://schemas.openxmlformats.org/drawingml/2006/picture">
-                  <pic:nvPicPr>
-                    <pic:cNvPr id="112385130" name="그림 1" descr="텍스트, 스크린샷, 도표, 그래프이(가) 표시된 사진&#10;&#10;자동 생성된 설명"/>
-                    <pic:cNvPicPr/>
-                  </pic:nvPicPr>
-                  <pic:blipFill>
-                    <a:blip r:embed="rId14"/>
-                    <a:stretch>
-                      <a:fillRect/>
-                    </a:stretch>
-                  </pic:blipFill>
-                  <pic:spPr>
-                    <a:xfrm>
-                      <a:off x="0" y="0"/>
-                      <a:ext cx="3632992" cy="2029897"/>
-                    </a:xfrm>
-                    <a:prstGeom prst="rect">
-                      <a:avLst/>
-                    </a:prstGeom>
-                  </pic:spPr>
-                </pic:pic>
-              </a:graphicData>
-            </a:graphic>
-          </wp:inline>
-        </w:drawing>
-      </w:r>
-    </w:p>
-    <w:p>
-      <w:pPr>
-        <w:spacing w:after="0" w:line="276" w:lineRule="auto"/>
-        <w:jc w:val="center"/>
-        <w:rPr>
-          <w:b/>
-          <w:bCs/>
-        </w:rPr>
-      </w:pPr>
-      <w:r>
-        <w:rPr>
-          <w:b/>
-          <w:bCs/>
-        </w:rPr>
-        <w:t xml:space="preserve">Figure 8. FFT result of steel with </w:t>
-      </w:r>
-      <w:r>
-        <w:rPr>
-          <w:b/>
-          <w:bCs/>
-        </w:rPr>
-        <w:t>fixed boundary</w:t>
-      </w:r>
-      <w:r>
-        <w:rPr>
-          <w:b/>
-          <w:bCs/>
-        </w:rPr>
-        <w:t xml:space="preserve"> condition</w:t>
-      </w:r>
-    </w:p>
-    <w:p>
-      <w:pPr>
-        <w:spacing w:after="0" w:line="276" w:lineRule="auto"/>
-        <w:jc w:val="left"/>
-      </w:pPr>
-      <w:r>
-        <w:t xml:space="preserve">As can be seen in the </w:t>
-      </w:r>
-      <w:r>
-        <w:rPr>
-          <w:b/>
-          <w:bCs/>
-        </w:rPr>
-        <w:t xml:space="preserve">Figure </w:t>
-      </w:r>
-      <w:r>
-        <w:rPr>
-          <w:b/>
-          <w:bCs/>
-        </w:rPr>
-        <w:t>8</w:t>
-      </w:r>
-      <w:r>
-        <w:t xml:space="preserve">, four resonance frequencies can be observed in the frequency domain, </w:t>
-      </w:r>
-      <m:oMath>
-        <m:r>
-          <w:rPr>
-            <w:rFonts w:ascii="Cambria Math" w:hAnsi="Cambria Math"/>
-          </w:rPr>
-          <m:t xml:space="preserve">41.72 </m:t>
-        </m:r>
-        <m:d>
-          <m:dPr>
-            <m:begChr m:val="["/>
-            <m:endChr m:val="]"/>
-            <m:ctrlPr>
-              <w:rPr>
-                <w:rFonts w:ascii="Cambria Math" w:hAnsi="Cambria Math"/>
-                <w:i/>
-              </w:rPr>
-            </m:ctrlPr>
-          </m:dPr>
-          <m:e>
-            <m:r>
-              <w:rPr>
-                <w:rFonts w:ascii="Cambria Math" w:hAnsi="Cambria Math"/>
-              </w:rPr>
-              <m:t>Hz</m:t>
-            </m:r>
-          </m:e>
-        </m:d>
-        <m:r>
-          <w:rPr>
-            <w:rFonts w:ascii="Cambria Math" w:hAnsi="Cambria Math"/>
-          </w:rPr>
-          <m:t>, 115.62</m:t>
-        </m:r>
-        <m:d>
-          <m:dPr>
-            <m:begChr m:val="["/>
-            <m:endChr m:val="]"/>
-            <m:ctrlPr>
-              <w:rPr>
-                <w:rFonts w:ascii="Cambria Math" w:hAnsi="Cambria Math"/>
-                <w:i/>
-              </w:rPr>
-            </m:ctrlPr>
-          </m:dPr>
-          <m:e>
-            <m:r>
-              <w:rPr>
-                <w:rFonts w:ascii="Cambria Math" w:hAnsi="Cambria Math"/>
-              </w:rPr>
-              <m:t>Hz</m:t>
-            </m:r>
-          </m:e>
-        </m:d>
-        <m:r>
-          <w:rPr>
-            <w:rFonts w:ascii="Cambria Math" w:hAnsi="Cambria Math"/>
-          </w:rPr>
-          <m:t>, 225.78</m:t>
-        </m:r>
-        <m:d>
-          <m:dPr>
-            <m:begChr m:val="["/>
-            <m:endChr m:val="]"/>
-            <m:ctrlPr>
-              <w:rPr>
-                <w:rFonts w:ascii="Cambria Math" w:hAnsi="Cambria Math"/>
-                <w:i/>
-              </w:rPr>
-            </m:ctrlPr>
-          </m:dPr>
-          <m:e>
-            <m:r>
-              <w:rPr>
-                <w:rFonts w:ascii="Cambria Math" w:hAnsi="Cambria Math"/>
-              </w:rPr>
-              <m:t>Hz</m:t>
-            </m:r>
-          </m:e>
-        </m:d>
-        <m:r>
-          <w:rPr>
-            <w:rFonts w:ascii="Cambria Math" w:hAnsi="Cambria Math"/>
-          </w:rPr>
-          <m:t>, 366.48</m:t>
         </m:r>
         <m:d>
           <m:dPr>
@@ -3812,26 +4380,314 @@
         <w:autoSpaceDE/>
         <w:autoSpaceDN/>
         <w:spacing w:line="259" w:lineRule="auto"/>
+        <w:rPr>
+          <w:b/>
+          <w:bCs/>
+        </w:rPr>
       </w:pPr>
       <w:r>
+        <w:rPr>
+          <w:b/>
+          <w:bCs/>
+        </w:rPr>
         <w:br w:type="page"/>
       </w:r>
+    </w:p>
+    <w:p>
+      <w:pPr>
+        <w:spacing w:before="240" w:after="0" w:line="360" w:lineRule="auto"/>
+        <w:jc w:val="left"/>
+        <w:rPr>
+          <w:b/>
+          <w:bCs/>
+        </w:rPr>
+      </w:pPr>
+      <w:r>
+        <w:rPr>
+          <w:rFonts w:hint="eastAsia"/>
+          <w:b/>
+          <w:bCs/>
+        </w:rPr>
+        <w:lastRenderedPageBreak/>
+        <w:t>4</w:t>
+      </w:r>
+      <w:r>
+        <w:rPr>
+          <w:b/>
+          <w:bCs/>
+        </w:rPr>
+        <w:t xml:space="preserve">) </w:t>
+      </w:r>
+      <w:r>
+        <w:rPr>
+          <w:b/>
+          <w:bCs/>
+        </w:rPr>
+        <w:t xml:space="preserve">Steel with </w:t>
+      </w:r>
+      <w:r>
+        <w:rPr>
+          <w:b/>
+          <w:bCs/>
+        </w:rPr>
+        <w:t>both fixed boundary condition</w:t>
+      </w:r>
+    </w:p>
+    <w:p>
+      <w:pPr>
+        <w:spacing w:after="0" w:line="360" w:lineRule="auto"/>
+        <w:jc w:val="center"/>
+      </w:pPr>
+      <w:r>
+        <w:rPr>
+          <w:noProof/>
+        </w:rPr>
+        <w:drawing>
+          <wp:inline distT="0" distB="0" distL="0" distR="0" wp14:anchorId="6446C884" wp14:editId="47248354">
+            <wp:extent cx="3612890" cy="2018665"/>
+            <wp:effectExtent l="0" t="0" r="6985" b="635"/>
+            <wp:docPr id="112385130" name="그림 1" descr="텍스트, 스크린샷, 도표, 그래프이(가) 표시된 사진&#10;&#10;자동 생성된 설명"/>
+            <wp:cNvGraphicFramePr>
+              <a:graphicFrameLocks xmlns:a="http://schemas.openxmlformats.org/drawingml/2006/main" noChangeAspect="1"/>
+            </wp:cNvGraphicFramePr>
+            <a:graphic xmlns:a="http://schemas.openxmlformats.org/drawingml/2006/main">
+              <a:graphicData uri="http://schemas.openxmlformats.org/drawingml/2006/picture">
+                <pic:pic xmlns:pic="http://schemas.openxmlformats.org/drawingml/2006/picture">
+                  <pic:nvPicPr>
+                    <pic:cNvPr id="112385130" name="그림 1" descr="텍스트, 스크린샷, 도표, 그래프이(가) 표시된 사진&#10;&#10;자동 생성된 설명"/>
+                    <pic:cNvPicPr/>
+                  </pic:nvPicPr>
+                  <pic:blipFill>
+                    <a:blip r:embed="rId17"/>
+                    <a:stretch>
+                      <a:fillRect/>
+                    </a:stretch>
+                  </pic:blipFill>
+                  <pic:spPr>
+                    <a:xfrm>
+                      <a:off x="0" y="0"/>
+                      <a:ext cx="3632992" cy="2029897"/>
+                    </a:xfrm>
+                    <a:prstGeom prst="rect">
+                      <a:avLst/>
+                    </a:prstGeom>
+                  </pic:spPr>
+                </pic:pic>
+              </a:graphicData>
+            </a:graphic>
+          </wp:inline>
+        </w:drawing>
+      </w:r>
+    </w:p>
+    <w:p>
+      <w:pPr>
+        <w:spacing w:after="0" w:line="276" w:lineRule="auto"/>
+        <w:jc w:val="center"/>
+        <w:rPr>
+          <w:b/>
+          <w:bCs/>
+        </w:rPr>
+      </w:pPr>
+      <w:r>
+        <w:rPr>
+          <w:b/>
+          <w:bCs/>
+        </w:rPr>
+        <w:t xml:space="preserve">Figure </w:t>
+      </w:r>
+      <w:r>
+        <w:rPr>
+          <w:b/>
+          <w:bCs/>
+        </w:rPr>
+        <w:t>9</w:t>
+      </w:r>
+      <w:r>
+        <w:rPr>
+          <w:b/>
+          <w:bCs/>
+        </w:rPr>
+        <w:t xml:space="preserve">. FFT result of steel with </w:t>
+      </w:r>
+      <w:r>
+        <w:rPr>
+          <w:b/>
+          <w:bCs/>
+        </w:rPr>
+        <w:t>fixed boundary</w:t>
+      </w:r>
+      <w:r>
+        <w:rPr>
+          <w:b/>
+          <w:bCs/>
+        </w:rPr>
+        <w:t xml:space="preserve"> </w:t>
+      </w:r>
+      <w:proofErr w:type="gramStart"/>
+      <w:r>
+        <w:rPr>
+          <w:b/>
+          <w:bCs/>
+        </w:rPr>
+        <w:t>condition</w:t>
+      </w:r>
+      <w:proofErr w:type="gramEnd"/>
     </w:p>
     <w:p>
       <w:pPr>
         <w:spacing w:after="0" w:line="276" w:lineRule="auto"/>
         <w:jc w:val="left"/>
         <w:rPr>
-          <w:b/>
-          <w:bCs/>
+          <w:rFonts w:hint="eastAsia"/>
         </w:rPr>
       </w:pPr>
       <w:r>
-        <w:rPr>
-          <w:b/>
-          <w:bCs/>
-        </w:rPr>
-        <w:lastRenderedPageBreak/>
+        <w:t xml:space="preserve">As can be seen in the </w:t>
+      </w:r>
+      <w:r>
+        <w:rPr>
+          <w:b/>
+          <w:bCs/>
+        </w:rPr>
+        <w:t xml:space="preserve">Figure </w:t>
+      </w:r>
+      <w:r>
+        <w:rPr>
+          <w:b/>
+          <w:bCs/>
+        </w:rPr>
+        <w:t>9</w:t>
+      </w:r>
+      <w:r>
+        <w:t xml:space="preserve">, four resonance frequencies can be observed in the frequency domain, </w:t>
+      </w:r>
+      <m:oMath>
+        <m:r>
+          <w:rPr>
+            <w:rFonts w:ascii="Cambria Math" w:hAnsi="Cambria Math"/>
+          </w:rPr>
+          <m:t xml:space="preserve">41.72 </m:t>
+        </m:r>
+        <m:d>
+          <m:dPr>
+            <m:begChr m:val="["/>
+            <m:endChr m:val="]"/>
+            <m:ctrlPr>
+              <w:rPr>
+                <w:rFonts w:ascii="Cambria Math" w:hAnsi="Cambria Math"/>
+                <w:i/>
+              </w:rPr>
+            </m:ctrlPr>
+          </m:dPr>
+          <m:e>
+            <m:r>
+              <w:rPr>
+                <w:rFonts w:ascii="Cambria Math" w:hAnsi="Cambria Math"/>
+              </w:rPr>
+              <m:t>Hz</m:t>
+            </m:r>
+          </m:e>
+        </m:d>
+        <m:r>
+          <w:rPr>
+            <w:rFonts w:ascii="Cambria Math" w:hAnsi="Cambria Math"/>
+          </w:rPr>
+          <m:t>, 115.62</m:t>
+        </m:r>
+        <m:d>
+          <m:dPr>
+            <m:begChr m:val="["/>
+            <m:endChr m:val="]"/>
+            <m:ctrlPr>
+              <w:rPr>
+                <w:rFonts w:ascii="Cambria Math" w:hAnsi="Cambria Math"/>
+                <w:i/>
+              </w:rPr>
+            </m:ctrlPr>
+          </m:dPr>
+          <m:e>
+            <m:r>
+              <w:rPr>
+                <w:rFonts w:ascii="Cambria Math" w:hAnsi="Cambria Math"/>
+              </w:rPr>
+              <m:t>Hz</m:t>
+            </m:r>
+          </m:e>
+        </m:d>
+        <m:r>
+          <w:rPr>
+            <w:rFonts w:ascii="Cambria Math" w:hAnsi="Cambria Math"/>
+          </w:rPr>
+          <m:t>, 225.78</m:t>
+        </m:r>
+        <m:d>
+          <m:dPr>
+            <m:begChr m:val="["/>
+            <m:endChr m:val="]"/>
+            <m:ctrlPr>
+              <w:rPr>
+                <w:rFonts w:ascii="Cambria Math" w:hAnsi="Cambria Math"/>
+                <w:i/>
+              </w:rPr>
+            </m:ctrlPr>
+          </m:dPr>
+          <m:e>
+            <m:r>
+              <w:rPr>
+                <w:rFonts w:ascii="Cambria Math" w:hAnsi="Cambria Math"/>
+              </w:rPr>
+              <m:t>Hz</m:t>
+            </m:r>
+          </m:e>
+        </m:d>
+        <m:r>
+          <w:rPr>
+            <w:rFonts w:ascii="Cambria Math" w:hAnsi="Cambria Math"/>
+          </w:rPr>
+          <m:t>, 366.48</m:t>
+        </m:r>
+        <m:d>
+          <m:dPr>
+            <m:begChr m:val="["/>
+            <m:endChr m:val="]"/>
+            <m:ctrlPr>
+              <w:rPr>
+                <w:rFonts w:ascii="Cambria Math" w:hAnsi="Cambria Math"/>
+                <w:i/>
+              </w:rPr>
+            </m:ctrlPr>
+          </m:dPr>
+          <m:e>
+            <m:r>
+              <w:rPr>
+                <w:rFonts w:ascii="Cambria Math" w:hAnsi="Cambria Math"/>
+              </w:rPr>
+              <m:t>Hz</m:t>
+            </m:r>
+          </m:e>
+        </m:d>
+        <m:r>
+          <w:rPr>
+            <w:rFonts w:ascii="Cambria Math" w:hAnsi="Cambria Math"/>
+          </w:rPr>
+          <m:t>.</m:t>
+        </m:r>
+      </m:oMath>
+    </w:p>
+    <w:p>
+      <w:pPr>
+        <w:spacing w:before="240" w:after="0" w:line="276" w:lineRule="auto"/>
+        <w:jc w:val="left"/>
+        <w:rPr>
+          <w:b/>
+          <w:bCs/>
+        </w:rPr>
+      </w:pPr>
+      <w:r>
+        <w:rPr>
+          <w:b/>
+          <w:bCs/>
+        </w:rPr>
         <w:t>2.2. Theoretical values</w:t>
       </w:r>
     </w:p>
@@ -4032,6 +4888,7 @@
         </w:rPr>
         <w:t xml:space="preserve"> </w:t>
       </w:r>
+      <w:proofErr w:type="gramStart"/>
       <w:r>
         <w:rPr>
           <w:rFonts w:hint="eastAsia"/>
@@ -4040,6 +4897,7 @@
         </w:rPr>
         <w:t>experiment</w:t>
       </w:r>
+      <w:proofErr w:type="gramEnd"/>
     </w:p>
     <w:tbl>
       <w:tblPr>
@@ -4719,12 +5577,33 @@
           <w:bCs/>
         </w:rPr>
       </w:pPr>
+    </w:p>
+    <w:p>
+      <w:pPr>
+        <w:spacing w:before="240" w:after="0" w:line="276" w:lineRule="auto"/>
+        <w:jc w:val="left"/>
+        <w:rPr>
+          <w:b/>
+          <w:bCs/>
+        </w:rPr>
+      </w:pPr>
+    </w:p>
+    <w:p>
+      <w:pPr>
+        <w:spacing w:before="240" w:after="0" w:line="276" w:lineRule="auto"/>
+        <w:jc w:val="left"/>
+        <w:rPr>
+          <w:b/>
+          <w:bCs/>
+        </w:rPr>
+      </w:pPr>
       <w:r>
         <w:rPr>
           <w:rFonts w:hint="eastAsia"/>
           <w:b/>
           <w:bCs/>
         </w:rPr>
+        <w:lastRenderedPageBreak/>
         <w:t>T</w:t>
       </w:r>
       <w:r>
@@ -6036,7 +6915,6 @@
         <w:jc w:val="left"/>
       </w:pPr>
       <w:r>
-        <w:lastRenderedPageBreak/>
         <w:t xml:space="preserve">Under </w:t>
       </w:r>
       <w:r>
@@ -7170,11 +8048,22 @@
           <w:bCs/>
         </w:rPr>
       </w:pPr>
-      <w:r>
-        <w:rPr>
-          <w:b/>
-          <w:bCs/>
-        </w:rPr>
+    </w:p>
+    <w:p>
+      <w:pPr>
+        <w:spacing w:after="0" w:line="276" w:lineRule="auto"/>
+        <w:jc w:val="left"/>
+        <w:rPr>
+          <w:b/>
+          <w:bCs/>
+        </w:rPr>
+      </w:pPr>
+      <w:r>
+        <w:rPr>
+          <w:b/>
+          <w:bCs/>
+        </w:rPr>
+        <w:lastRenderedPageBreak/>
         <w:t xml:space="preserve">2.3. Simulation values </w:t>
       </w:r>
     </w:p>
@@ -7230,6 +8119,7 @@
               <w:rPr>
                 <w:b/>
                 <w:bCs/>
+                <w:noProof/>
               </w:rPr>
               <w:drawing>
                 <wp:inline distT="0" distB="0" distL="0" distR="0" wp14:anchorId="11E75B89" wp14:editId="41C269C6">
@@ -7247,7 +8137,7 @@
                           <pic:cNvPicPr/>
                         </pic:nvPicPr>
                         <pic:blipFill>
-                          <a:blip r:embed="rId15"/>
+                          <a:blip r:embed="rId18"/>
                           <a:stretch>
                             <a:fillRect/>
                           </a:stretch>
@@ -7287,6 +8177,7 @@
               <w:rPr>
                 <w:b/>
                 <w:bCs/>
+                <w:noProof/>
               </w:rPr>
               <w:drawing>
                 <wp:inline distT="0" distB="0" distL="0" distR="0" wp14:anchorId="6120AD38" wp14:editId="710AC2A1">
@@ -7304,7 +8195,7 @@
                           <pic:cNvPicPr/>
                         </pic:nvPicPr>
                         <pic:blipFill>
-                          <a:blip r:embed="rId16"/>
+                          <a:blip r:embed="rId19"/>
                           <a:stretch>
                             <a:fillRect/>
                           </a:stretch>
@@ -7355,8 +8246,28 @@
                   <w:rPr>
                     <w:rFonts w:ascii="Cambria Math" w:hAnsi="Cambria Math"/>
                   </w:rPr>
-                  <m:t>6.6924</m:t>
-                </m:r>
+                  <m:t>6.6924 [Hz]</m:t>
+                </m:r>
+              </m:oMath>
+            </m:oMathPara>
+          </w:p>
+        </w:tc>
+        <w:tc>
+          <w:tcPr>
+            <w:tcW w:w="6804" w:type="dxa"/>
+            <w:vAlign w:val="center"/>
+          </w:tcPr>
+          <w:p>
+            <w:pPr>
+              <w:spacing w:line="276" w:lineRule="auto"/>
+              <w:jc w:val="center"/>
+              <w:rPr>
+                <w:b/>
+                <w:bCs/>
+              </w:rPr>
+            </w:pPr>
+            <m:oMathPara>
+              <m:oMath>
                 <m:r>
                   <m:rPr>
                     <m:sty m:val="bi"/>
@@ -7364,45 +8275,7 @@
                   <w:rPr>
                     <w:rFonts w:ascii="Cambria Math" w:hAnsi="Cambria Math"/>
                   </w:rPr>
-                  <m:t xml:space="preserve"> [Hz]</m:t>
-                </m:r>
-              </m:oMath>
-            </m:oMathPara>
-          </w:p>
-        </w:tc>
-        <w:tc>
-          <w:tcPr>
-            <w:tcW w:w="6804" w:type="dxa"/>
-            <w:vAlign w:val="center"/>
-          </w:tcPr>
-          <w:p>
-            <w:pPr>
-              <w:spacing w:line="276" w:lineRule="auto"/>
-              <w:jc w:val="center"/>
-              <w:rPr>
-                <w:b/>
-                <w:bCs/>
-              </w:rPr>
-            </w:pPr>
-            <m:oMathPara>
-              <m:oMath>
-                <m:r>
-                  <m:rPr>
-                    <m:sty m:val="bi"/>
-                  </m:rPr>
-                  <w:rPr>
-                    <w:rFonts w:ascii="Cambria Math" w:hAnsi="Cambria Math"/>
-                  </w:rPr>
-                  <m:t>41.935</m:t>
-                </m:r>
-                <m:r>
-                  <m:rPr>
-                    <m:sty m:val="bi"/>
-                  </m:rPr>
-                  <w:rPr>
-                    <w:rFonts w:ascii="Cambria Math" w:hAnsi="Cambria Math"/>
-                  </w:rPr>
-                  <m:t xml:space="preserve"> [Hz]</m:t>
+                  <m:t>41.935 [Hz]</m:t>
                 </m:r>
               </m:oMath>
             </m:oMathPara>
@@ -7432,6 +8305,7 @@
               <w:rPr>
                 <w:b/>
                 <w:bCs/>
+                <w:noProof/>
               </w:rPr>
               <w:drawing>
                 <wp:inline distT="0" distB="0" distL="0" distR="0" wp14:anchorId="07239D6E" wp14:editId="12D1620A">
@@ -7449,7 +8323,7 @@
                           <pic:cNvPicPr/>
                         </pic:nvPicPr>
                         <pic:blipFill>
-                          <a:blip r:embed="rId17"/>
+                          <a:blip r:embed="rId20"/>
                           <a:stretch>
                             <a:fillRect/>
                           </a:stretch>
@@ -7489,6 +8363,7 @@
               <w:rPr>
                 <w:b/>
                 <w:bCs/>
+                <w:noProof/>
               </w:rPr>
               <w:drawing>
                 <wp:inline distT="0" distB="0" distL="0" distR="0" wp14:anchorId="3C24E6CF" wp14:editId="37AF649A">
@@ -7506,7 +8381,7 @@
                           <pic:cNvPicPr/>
                         </pic:nvPicPr>
                         <pic:blipFill>
-                          <a:blip r:embed="rId18"/>
+                          <a:blip r:embed="rId21"/>
                           <a:stretch>
                             <a:fillRect/>
                           </a:stretch>
@@ -7557,8 +8432,28 @@
                   <w:rPr>
                     <w:rFonts w:ascii="Cambria Math" w:hAnsi="Cambria Math"/>
                   </w:rPr>
-                  <m:t>11</m:t>
-                </m:r>
+                  <m:t>117.4 [Hz]</m:t>
+                </m:r>
+              </m:oMath>
+            </m:oMathPara>
+          </w:p>
+        </w:tc>
+        <w:tc>
+          <w:tcPr>
+            <w:tcW w:w="6804" w:type="dxa"/>
+            <w:vAlign w:val="center"/>
+          </w:tcPr>
+          <w:p>
+            <w:pPr>
+              <w:spacing w:line="276" w:lineRule="auto"/>
+              <w:jc w:val="center"/>
+              <w:rPr>
+                <w:b/>
+                <w:bCs/>
+              </w:rPr>
+            </w:pPr>
+            <m:oMathPara>
+              <m:oMath>
                 <m:r>
                   <m:rPr>
                     <m:sty m:val="bi"/>
@@ -7566,63 +8461,7 @@
                   <w:rPr>
                     <w:rFonts w:ascii="Cambria Math" w:hAnsi="Cambria Math"/>
                   </w:rPr>
-                  <m:t>7.4</m:t>
-                </m:r>
-                <m:r>
-                  <m:rPr>
-                    <m:sty m:val="bi"/>
-                  </m:rPr>
-                  <w:rPr>
-                    <w:rFonts w:ascii="Cambria Math" w:hAnsi="Cambria Math"/>
-                  </w:rPr>
-                  <m:t xml:space="preserve"> </m:t>
-                </m:r>
-                <m:r>
-                  <m:rPr>
-                    <m:sty m:val="bi"/>
-                  </m:rPr>
-                  <w:rPr>
-                    <w:rFonts w:ascii="Cambria Math" w:hAnsi="Cambria Math"/>
-                  </w:rPr>
-                  <m:t>[Hz]</m:t>
-                </m:r>
-              </m:oMath>
-            </m:oMathPara>
-          </w:p>
-        </w:tc>
-        <w:tc>
-          <w:tcPr>
-            <w:tcW w:w="6804" w:type="dxa"/>
-            <w:vAlign w:val="center"/>
-          </w:tcPr>
-          <w:p>
-            <w:pPr>
-              <w:spacing w:line="276" w:lineRule="auto"/>
-              <w:jc w:val="center"/>
-              <w:rPr>
-                <w:b/>
-                <w:bCs/>
-              </w:rPr>
-            </w:pPr>
-            <m:oMathPara>
-              <m:oMath>
-                <m:r>
-                  <m:rPr>
-                    <m:sty m:val="bi"/>
-                  </m:rPr>
-                  <w:rPr>
-                    <w:rFonts w:ascii="Cambria Math" w:hAnsi="Cambria Math"/>
-                  </w:rPr>
-                  <m:t>247.46</m:t>
-                </m:r>
-                <m:r>
-                  <m:rPr>
-                    <m:sty m:val="bi"/>
-                  </m:rPr>
-                  <w:rPr>
-                    <w:rFonts w:ascii="Cambria Math" w:hAnsi="Cambria Math"/>
-                  </w:rPr>
-                  <m:t xml:space="preserve"> [Hz]</m:t>
+                  <m:t>247.46 [Hz]</m:t>
                 </m:r>
               </m:oMath>
             </m:oMathPara>
@@ -7652,7 +8491,21 @@
           <w:b/>
           <w:bCs/>
         </w:rPr>
-        <w:t xml:space="preserve">igure 9. </w:t>
+        <w:t xml:space="preserve">igure </w:t>
+      </w:r>
+      <w:r>
+        <w:rPr>
+          <w:b/>
+          <w:bCs/>
+        </w:rPr>
+        <w:t>10</w:t>
+      </w:r>
+      <w:r>
+        <w:rPr>
+          <w:b/>
+          <w:bCs/>
+        </w:rPr>
+        <w:t xml:space="preserve">. </w:t>
       </w:r>
       <w:r>
         <w:rPr>
@@ -7681,13 +8534,6 @@
           <w:bCs/>
         </w:rPr>
       </w:pPr>
-      <w:r>
-        <w:rPr>
-          <w:b/>
-          <w:bCs/>
-        </w:rPr>
-        <w:br w:type="page"/>
-      </w:r>
     </w:p>
     <w:p>
       <w:pPr>
@@ -7703,7 +8549,6 @@
           <w:b/>
           <w:bCs/>
         </w:rPr>
-        <w:lastRenderedPageBreak/>
         <w:t xml:space="preserve">2) </w:t>
       </w:r>
       <w:r>
@@ -7749,6 +8594,7 @@
               <w:rPr>
                 <w:b/>
                 <w:bCs/>
+                <w:noProof/>
               </w:rPr>
               <w:drawing>
                 <wp:inline distT="0" distB="0" distL="0" distR="0" wp14:anchorId="322DB7CB" wp14:editId="02FAE452">
@@ -7766,7 +8612,7 @@
                           <pic:cNvPicPr/>
                         </pic:nvPicPr>
                         <pic:blipFill>
-                          <a:blip r:embed="rId19"/>
+                          <a:blip r:embed="rId22"/>
                           <a:stretch>
                             <a:fillRect/>
                           </a:stretch>
@@ -7806,6 +8652,7 @@
               <w:rPr>
                 <w:b/>
                 <w:bCs/>
+                <w:noProof/>
               </w:rPr>
               <w:drawing>
                 <wp:inline distT="0" distB="0" distL="0" distR="0" wp14:anchorId="7586ADB2" wp14:editId="504409FA">
@@ -7823,7 +8670,7 @@
                           <pic:cNvPicPr/>
                         </pic:nvPicPr>
                         <pic:blipFill>
-                          <a:blip r:embed="rId20"/>
+                          <a:blip r:embed="rId23"/>
                           <a:stretch>
                             <a:fillRect/>
                           </a:stretch>
@@ -7874,8 +8721,28 @@
                   <w:rPr>
                     <w:rFonts w:ascii="Cambria Math" w:hAnsi="Cambria Math"/>
                   </w:rPr>
-                  <m:t>4.5982</m:t>
-                </m:r>
+                  <m:t>4.5982 [Hz]</m:t>
+                </m:r>
+              </m:oMath>
+            </m:oMathPara>
+          </w:p>
+        </w:tc>
+        <w:tc>
+          <w:tcPr>
+            <w:tcW w:w="6804" w:type="dxa"/>
+            <w:vAlign w:val="center"/>
+          </w:tcPr>
+          <w:p>
+            <w:pPr>
+              <w:spacing w:line="276" w:lineRule="auto"/>
+              <w:jc w:val="center"/>
+              <w:rPr>
+                <w:b/>
+                <w:bCs/>
+              </w:rPr>
+            </w:pPr>
+            <m:oMathPara>
+              <m:oMath>
                 <m:r>
                   <m:rPr>
                     <m:sty m:val="bi"/>
@@ -7883,45 +8750,7 @@
                   <w:rPr>
                     <w:rFonts w:ascii="Cambria Math" w:hAnsi="Cambria Math"/>
                   </w:rPr>
-                  <m:t xml:space="preserve"> [Hz]</m:t>
-                </m:r>
-              </m:oMath>
-            </m:oMathPara>
-          </w:p>
-        </w:tc>
-        <w:tc>
-          <w:tcPr>
-            <w:tcW w:w="6804" w:type="dxa"/>
-            <w:vAlign w:val="center"/>
-          </w:tcPr>
-          <w:p>
-            <w:pPr>
-              <w:spacing w:line="276" w:lineRule="auto"/>
-              <w:jc w:val="center"/>
-              <w:rPr>
-                <w:b/>
-                <w:bCs/>
-              </w:rPr>
-            </w:pPr>
-            <m:oMathPara>
-              <m:oMath>
-                <m:r>
-                  <m:rPr>
-                    <m:sty m:val="bi"/>
-                  </m:rPr>
-                  <w:rPr>
-                    <w:rFonts w:ascii="Cambria Math" w:hAnsi="Cambria Math"/>
-                  </w:rPr>
-                  <m:t>28.813</m:t>
-                </m:r>
-                <m:r>
-                  <m:rPr>
-                    <m:sty m:val="bi"/>
-                  </m:rPr>
-                  <w:rPr>
-                    <w:rFonts w:ascii="Cambria Math" w:hAnsi="Cambria Math"/>
-                  </w:rPr>
-                  <m:t xml:space="preserve"> [Hz]</m:t>
+                  <m:t>28.813 [Hz]</m:t>
                 </m:r>
               </m:oMath>
             </m:oMathPara>
@@ -7951,6 +8780,7 @@
               <w:rPr>
                 <w:b/>
                 <w:bCs/>
+                <w:noProof/>
               </w:rPr>
               <w:drawing>
                 <wp:inline distT="0" distB="0" distL="0" distR="0" wp14:anchorId="4EBFEEC5" wp14:editId="42464835">
@@ -7968,7 +8798,7 @@
                           <pic:cNvPicPr/>
                         </pic:nvPicPr>
                         <pic:blipFill>
-                          <a:blip r:embed="rId21"/>
+                          <a:blip r:embed="rId24"/>
                           <a:stretch>
                             <a:fillRect/>
                           </a:stretch>
@@ -8008,6 +8838,7 @@
               <w:rPr>
                 <w:b/>
                 <w:bCs/>
+                <w:noProof/>
               </w:rPr>
               <w:drawing>
                 <wp:inline distT="0" distB="0" distL="0" distR="0" wp14:anchorId="53CEE021" wp14:editId="200D021E">
@@ -8025,7 +8856,7 @@
                           <pic:cNvPicPr/>
                         </pic:nvPicPr>
                         <pic:blipFill>
-                          <a:blip r:embed="rId22"/>
+                          <a:blip r:embed="rId25"/>
                           <a:stretch>
                             <a:fillRect/>
                           </a:stretch>
@@ -8076,8 +8907,28 @@
                   <w:rPr>
                     <w:rFonts w:ascii="Cambria Math" w:hAnsi="Cambria Math"/>
                   </w:rPr>
-                  <m:t>80.669</m:t>
-                </m:r>
+                  <m:t>80.669 [Hz]</m:t>
+                </m:r>
+              </m:oMath>
+            </m:oMathPara>
+          </w:p>
+        </w:tc>
+        <w:tc>
+          <w:tcPr>
+            <w:tcW w:w="6804" w:type="dxa"/>
+            <w:vAlign w:val="center"/>
+          </w:tcPr>
+          <w:p>
+            <w:pPr>
+              <w:spacing w:line="276" w:lineRule="auto"/>
+              <w:jc w:val="center"/>
+              <w:rPr>
+                <w:b/>
+                <w:bCs/>
+              </w:rPr>
+            </w:pPr>
+            <m:oMathPara>
+              <m:oMath>
                 <m:r>
                   <m:rPr>
                     <m:sty m:val="bi"/>
@@ -8085,45 +8936,7 @@
                   <w:rPr>
                     <w:rFonts w:ascii="Cambria Math" w:hAnsi="Cambria Math"/>
                   </w:rPr>
-                  <m:t xml:space="preserve"> [Hz]</m:t>
-                </m:r>
-              </m:oMath>
-            </m:oMathPara>
-          </w:p>
-        </w:tc>
-        <w:tc>
-          <w:tcPr>
-            <w:tcW w:w="6804" w:type="dxa"/>
-            <w:vAlign w:val="center"/>
-          </w:tcPr>
-          <w:p>
-            <w:pPr>
-              <w:spacing w:line="276" w:lineRule="auto"/>
-              <w:jc w:val="center"/>
-              <w:rPr>
-                <w:b/>
-                <w:bCs/>
-              </w:rPr>
-            </w:pPr>
-            <m:oMathPara>
-              <m:oMath>
-                <m:r>
-                  <m:rPr>
-                    <m:sty m:val="bi"/>
-                  </m:rPr>
-                  <w:rPr>
-                    <w:rFonts w:ascii="Cambria Math" w:hAnsi="Cambria Math"/>
-                  </w:rPr>
-                  <m:t>169.94</m:t>
-                </m:r>
-                <m:r>
-                  <m:rPr>
-                    <m:sty m:val="bi"/>
-                  </m:rPr>
-                  <w:rPr>
-                    <w:rFonts w:ascii="Cambria Math" w:hAnsi="Cambria Math"/>
-                  </w:rPr>
-                  <m:t xml:space="preserve"> [Hz]</m:t>
+                  <m:t>169.94 [Hz]</m:t>
                 </m:r>
               </m:oMath>
             </m:oMathPara>
@@ -8160,7 +8973,14 @@
           <w:b/>
           <w:bCs/>
         </w:rPr>
-        <w:t>10</w:t>
+        <w:t>1</w:t>
+      </w:r>
+      <w:r>
+        <w:rPr>
+          <w:b/>
+          <w:bCs/>
+        </w:rPr>
+        <w:t>1</w:t>
       </w:r>
       <w:r>
         <w:rPr>
@@ -8193,11 +9013,22 @@
           <w:bCs/>
         </w:rPr>
       </w:pPr>
-      <w:r>
-        <w:rPr>
-          <w:b/>
-          <w:bCs/>
-        </w:rPr>
+    </w:p>
+    <w:p>
+      <w:pPr>
+        <w:spacing w:before="240" w:after="0" w:line="276" w:lineRule="auto"/>
+        <w:jc w:val="left"/>
+        <w:rPr>
+          <w:b/>
+          <w:bCs/>
+        </w:rPr>
+      </w:pPr>
+      <w:r>
+        <w:rPr>
+          <w:b/>
+          <w:bCs/>
+        </w:rPr>
+        <w:lastRenderedPageBreak/>
         <w:t xml:space="preserve">3) </w:t>
       </w:r>
       <w:r>
@@ -8257,6 +9088,7 @@
               <w:rPr>
                 <w:b/>
                 <w:bCs/>
+                <w:noProof/>
               </w:rPr>
               <w:drawing>
                 <wp:inline distT="0" distB="0" distL="0" distR="0" wp14:anchorId="4531B9C5" wp14:editId="6E068249">
@@ -8274,7 +9106,7 @@
                           <pic:cNvPicPr/>
                         </pic:nvPicPr>
                         <pic:blipFill>
-                          <a:blip r:embed="rId23"/>
+                          <a:blip r:embed="rId26"/>
                           <a:stretch>
                             <a:fillRect/>
                           </a:stretch>
@@ -8314,6 +9146,7 @@
               <w:rPr>
                 <w:b/>
                 <w:bCs/>
+                <w:noProof/>
               </w:rPr>
               <w:drawing>
                 <wp:inline distT="0" distB="0" distL="0" distR="0" wp14:anchorId="7EFA000E" wp14:editId="6A755D2D">
@@ -8331,7 +9164,7 @@
                           <pic:cNvPicPr/>
                         </pic:nvPicPr>
                         <pic:blipFill>
-                          <a:blip r:embed="rId24"/>
+                          <a:blip r:embed="rId27"/>
                           <a:stretch>
                             <a:fillRect/>
                           </a:stretch>
@@ -8382,8 +9215,28 @@
                   <w:rPr>
                     <w:rFonts w:ascii="Cambria Math" w:hAnsi="Cambria Math"/>
                   </w:rPr>
-                  <m:t>6.7154</m:t>
-                </m:r>
+                  <m:t>6.7154 [Hz]</m:t>
+                </m:r>
+              </m:oMath>
+            </m:oMathPara>
+          </w:p>
+        </w:tc>
+        <w:tc>
+          <w:tcPr>
+            <w:tcW w:w="6804" w:type="dxa"/>
+            <w:vAlign w:val="center"/>
+          </w:tcPr>
+          <w:p>
+            <w:pPr>
+              <w:spacing w:line="276" w:lineRule="auto"/>
+              <w:jc w:val="center"/>
+              <w:rPr>
+                <w:b/>
+                <w:bCs/>
+              </w:rPr>
+            </w:pPr>
+            <m:oMathPara>
+              <m:oMath>
                 <m:r>
                   <m:rPr>
                     <m:sty m:val="bi"/>
@@ -8391,45 +9244,7 @@
                   <w:rPr>
                     <w:rFonts w:ascii="Cambria Math" w:hAnsi="Cambria Math"/>
                   </w:rPr>
-                  <m:t xml:space="preserve"> [Hz]</m:t>
-                </m:r>
-              </m:oMath>
-            </m:oMathPara>
-          </w:p>
-        </w:tc>
-        <w:tc>
-          <w:tcPr>
-            <w:tcW w:w="6804" w:type="dxa"/>
-            <w:vAlign w:val="center"/>
-          </w:tcPr>
-          <w:p>
-            <w:pPr>
-              <w:spacing w:line="276" w:lineRule="auto"/>
-              <w:jc w:val="center"/>
-              <w:rPr>
-                <w:b/>
-                <w:bCs/>
-              </w:rPr>
-            </w:pPr>
-            <m:oMathPara>
-              <m:oMath>
-                <m:r>
-                  <m:rPr>
-                    <m:sty m:val="bi"/>
-                  </m:rPr>
-                  <w:rPr>
-                    <w:rFonts w:ascii="Cambria Math" w:hAnsi="Cambria Math"/>
-                  </w:rPr>
-                  <m:t>42.079</m:t>
-                </m:r>
-                <m:r>
-                  <m:rPr>
-                    <m:sty m:val="bi"/>
-                  </m:rPr>
-                  <w:rPr>
-                    <w:rFonts w:ascii="Cambria Math" w:hAnsi="Cambria Math"/>
-                  </w:rPr>
-                  <m:t xml:space="preserve"> [Hz]</m:t>
+                  <m:t>42.079 [Hz]</m:t>
                 </m:r>
               </m:oMath>
             </m:oMathPara>
@@ -8459,6 +9274,7 @@
               <w:rPr>
                 <w:b/>
                 <w:bCs/>
+                <w:noProof/>
               </w:rPr>
               <w:drawing>
                 <wp:inline distT="0" distB="0" distL="0" distR="0" wp14:anchorId="57C341D4" wp14:editId="083A5ECF">
@@ -8476,7 +9292,7 @@
                           <pic:cNvPicPr/>
                         </pic:nvPicPr>
                         <pic:blipFill>
-                          <a:blip r:embed="rId25"/>
+                          <a:blip r:embed="rId28"/>
                           <a:stretch>
                             <a:fillRect/>
                           </a:stretch>
@@ -8516,6 +9332,7 @@
               <w:rPr>
                 <w:b/>
                 <w:bCs/>
+                <w:noProof/>
               </w:rPr>
               <w:drawing>
                 <wp:inline distT="0" distB="0" distL="0" distR="0" wp14:anchorId="6CFCE38A" wp14:editId="1AF55B0B">
@@ -8533,7 +9350,7 @@
                           <pic:cNvPicPr/>
                         </pic:nvPicPr>
                         <pic:blipFill>
-                          <a:blip r:embed="rId26"/>
+                          <a:blip r:embed="rId29"/>
                           <a:stretch>
                             <a:fillRect/>
                           </a:stretch>
@@ -8584,8 +9401,28 @@
                   <w:rPr>
                     <w:rFonts w:ascii="Cambria Math" w:hAnsi="Cambria Math"/>
                   </w:rPr>
-                  <m:t>117.81</m:t>
-                </m:r>
+                  <m:t>117.81 [Hz]</m:t>
+                </m:r>
+              </m:oMath>
+            </m:oMathPara>
+          </w:p>
+        </w:tc>
+        <w:tc>
+          <w:tcPr>
+            <w:tcW w:w="6804" w:type="dxa"/>
+            <w:vAlign w:val="center"/>
+          </w:tcPr>
+          <w:p>
+            <w:pPr>
+              <w:spacing w:line="276" w:lineRule="auto"/>
+              <w:jc w:val="center"/>
+              <w:rPr>
+                <w:b/>
+                <w:bCs/>
+              </w:rPr>
+            </w:pPr>
+            <m:oMathPara>
+              <m:oMath>
                 <m:r>
                   <m:rPr>
                     <m:sty m:val="bi"/>
@@ -8593,45 +9430,7 @@
                   <w:rPr>
                     <w:rFonts w:ascii="Cambria Math" w:hAnsi="Cambria Math"/>
                   </w:rPr>
-                  <m:t xml:space="preserve"> [Hz]</m:t>
-                </m:r>
-              </m:oMath>
-            </m:oMathPara>
-          </w:p>
-        </w:tc>
-        <w:tc>
-          <w:tcPr>
-            <w:tcW w:w="6804" w:type="dxa"/>
-            <w:vAlign w:val="center"/>
-          </w:tcPr>
-          <w:p>
-            <w:pPr>
-              <w:spacing w:line="276" w:lineRule="auto"/>
-              <w:jc w:val="center"/>
-              <w:rPr>
-                <w:b/>
-                <w:bCs/>
-              </w:rPr>
-            </w:pPr>
-            <m:oMathPara>
-              <m:oMath>
-                <m:r>
-                  <m:rPr>
-                    <m:sty m:val="bi"/>
-                  </m:rPr>
-                  <w:rPr>
-                    <w:rFonts w:ascii="Cambria Math" w:hAnsi="Cambria Math"/>
-                  </w:rPr>
-                  <m:t>248.22</m:t>
-                </m:r>
-                <m:r>
-                  <m:rPr>
-                    <m:sty m:val="bi"/>
-                  </m:rPr>
-                  <w:rPr>
-                    <w:rFonts w:ascii="Cambria Math" w:hAnsi="Cambria Math"/>
-                  </w:rPr>
-                  <m:t xml:space="preserve"> [Hz]</m:t>
+                  <m:t>248.22 [Hz]</m:t>
                 </m:r>
               </m:oMath>
             </m:oMathPara>
@@ -8644,6 +9443,7 @@
         <w:spacing w:after="0" w:line="276" w:lineRule="auto"/>
         <w:jc w:val="center"/>
         <w:rPr>
+          <w:rFonts w:hint="eastAsia"/>
           <w:b/>
           <w:bCs/>
         </w:rPr>
@@ -8661,7 +9461,21 @@
           <w:b/>
           <w:bCs/>
         </w:rPr>
-        <w:t xml:space="preserve">igure 11. Ansys simulation result of </w:t>
+        <w:t>igure 1</w:t>
+      </w:r>
+      <w:r>
+        <w:rPr>
+          <w:b/>
+          <w:bCs/>
+        </w:rPr>
+        <w:t>2</w:t>
+      </w:r>
+      <w:r>
+        <w:rPr>
+          <w:b/>
+          <w:bCs/>
+        </w:rPr>
+        <w:t xml:space="preserve">. Ansys simulation result of </w:t>
       </w:r>
       <w:r>
         <w:rPr>
@@ -8683,26 +9497,6 @@
           <w:bCs/>
         </w:rPr>
         <w:t>: cantilever beam</w:t>
-      </w:r>
-    </w:p>
-    <w:p>
-      <w:pPr>
-        <w:widowControl/>
-        <w:wordWrap/>
-        <w:autoSpaceDE/>
-        <w:autoSpaceDN/>
-        <w:spacing w:line="259" w:lineRule="auto"/>
-        <w:rPr>
-          <w:b/>
-          <w:bCs/>
-        </w:rPr>
-      </w:pPr>
-      <w:r>
-        <w:rPr>
-          <w:b/>
-          <w:bCs/>
-        </w:rPr>
-        <w:br w:type="page"/>
       </w:r>
     </w:p>
     <w:p>
@@ -8719,7 +9513,6 @@
           <w:b/>
           <w:bCs/>
         </w:rPr>
-        <w:lastRenderedPageBreak/>
         <w:t xml:space="preserve">4) </w:t>
       </w:r>
       <w:r>
@@ -8780,6 +9573,7 @@
               <w:rPr>
                 <w:b/>
                 <w:bCs/>
+                <w:noProof/>
               </w:rPr>
               <w:drawing>
                 <wp:inline distT="0" distB="0" distL="0" distR="0" wp14:anchorId="53C515A9" wp14:editId="52C33560">
@@ -8797,7 +9591,7 @@
                           <pic:cNvPicPr/>
                         </pic:nvPicPr>
                         <pic:blipFill>
-                          <a:blip r:embed="rId27"/>
+                          <a:blip r:embed="rId30"/>
                           <a:stretch>
                             <a:fillRect/>
                           </a:stretch>
@@ -8837,6 +9631,7 @@
               <w:rPr>
                 <w:b/>
                 <w:bCs/>
+                <w:noProof/>
               </w:rPr>
               <w:drawing>
                 <wp:inline distT="0" distB="0" distL="0" distR="0" wp14:anchorId="7BC9159B" wp14:editId="30B2C8C0">
@@ -8854,7 +9649,7 @@
                           <pic:cNvPicPr/>
                         </pic:nvPicPr>
                         <pic:blipFill>
-                          <a:blip r:embed="rId28"/>
+                          <a:blip r:embed="rId31"/>
                           <a:stretch>
                             <a:fillRect/>
                           </a:stretch>
@@ -8905,8 +9700,28 @@
                   <w:rPr>
                     <w:rFonts w:ascii="Cambria Math" w:hAnsi="Cambria Math"/>
                   </w:rPr>
-                  <m:t>46.293</m:t>
-                </m:r>
+                  <m:t>46.293 [Hz]</m:t>
+                </m:r>
+              </m:oMath>
+            </m:oMathPara>
+          </w:p>
+        </w:tc>
+        <w:tc>
+          <w:tcPr>
+            <w:tcW w:w="6804" w:type="dxa"/>
+            <w:vAlign w:val="center"/>
+          </w:tcPr>
+          <w:p>
+            <w:pPr>
+              <w:spacing w:line="276" w:lineRule="auto"/>
+              <w:jc w:val="center"/>
+              <w:rPr>
+                <w:b/>
+                <w:bCs/>
+              </w:rPr>
+            </w:pPr>
+            <m:oMathPara>
+              <m:oMath>
                 <m:r>
                   <m:rPr>
                     <m:sty m:val="bi"/>
@@ -8914,45 +9729,7 @@
                   <w:rPr>
                     <w:rFonts w:ascii="Cambria Math" w:hAnsi="Cambria Math"/>
                   </w:rPr>
-                  <m:t xml:space="preserve"> [Hz]</m:t>
-                </m:r>
-              </m:oMath>
-            </m:oMathPara>
-          </w:p>
-        </w:tc>
-        <w:tc>
-          <w:tcPr>
-            <w:tcW w:w="6804" w:type="dxa"/>
-            <w:vAlign w:val="center"/>
-          </w:tcPr>
-          <w:p>
-            <w:pPr>
-              <w:spacing w:line="276" w:lineRule="auto"/>
-              <w:jc w:val="center"/>
-              <w:rPr>
-                <w:b/>
-                <w:bCs/>
-              </w:rPr>
-            </w:pPr>
-            <m:oMathPara>
-              <m:oMath>
-                <m:r>
-                  <m:rPr>
-                    <m:sty m:val="bi"/>
-                  </m:rPr>
-                  <w:rPr>
-                    <w:rFonts w:ascii="Cambria Math" w:hAnsi="Cambria Math"/>
-                  </w:rPr>
-                  <m:t>127.58</m:t>
-                </m:r>
-                <m:r>
-                  <m:rPr>
-                    <m:sty m:val="bi"/>
-                  </m:rPr>
-                  <w:rPr>
-                    <w:rFonts w:ascii="Cambria Math" w:hAnsi="Cambria Math"/>
-                  </w:rPr>
-                  <m:t xml:space="preserve"> [Hz]</m:t>
+                  <m:t>127.58 [Hz]</m:t>
                 </m:r>
               </m:oMath>
             </m:oMathPara>
@@ -8982,6 +9759,7 @@
               <w:rPr>
                 <w:b/>
                 <w:bCs/>
+                <w:noProof/>
               </w:rPr>
               <w:drawing>
                 <wp:inline distT="0" distB="0" distL="0" distR="0" wp14:anchorId="2713F060" wp14:editId="6655A477">
@@ -8999,7 +9777,7 @@
                           <pic:cNvPicPr/>
                         </pic:nvPicPr>
                         <pic:blipFill>
-                          <a:blip r:embed="rId29"/>
+                          <a:blip r:embed="rId32"/>
                           <a:stretch>
                             <a:fillRect/>
                           </a:stretch>
@@ -9057,7 +9835,7 @@
                           <pic:cNvPicPr/>
                         </pic:nvPicPr>
                         <pic:blipFill>
-                          <a:blip r:embed="rId30"/>
+                          <a:blip r:embed="rId33"/>
                           <a:stretch>
                             <a:fillRect/>
                           </a:stretch>
@@ -9108,8 +9886,28 @@
                   <w:rPr>
                     <w:rFonts w:ascii="Cambria Math" w:hAnsi="Cambria Math"/>
                   </w:rPr>
-                  <m:t>250.04</m:t>
-                </m:r>
+                  <m:t>250.04 [Hz]</m:t>
+                </m:r>
+              </m:oMath>
+            </m:oMathPara>
+          </w:p>
+        </w:tc>
+        <w:tc>
+          <w:tcPr>
+            <w:tcW w:w="6804" w:type="dxa"/>
+            <w:vAlign w:val="center"/>
+          </w:tcPr>
+          <w:p>
+            <w:pPr>
+              <w:spacing w:line="276" w:lineRule="auto"/>
+              <w:jc w:val="center"/>
+              <w:rPr>
+                <w:b/>
+                <w:bCs/>
+              </w:rPr>
+            </w:pPr>
+            <m:oMathPara>
+              <m:oMath>
                 <m:r>
                   <m:rPr>
                     <m:sty m:val="bi"/>
@@ -9117,45 +9915,7 @@
                   <w:rPr>
                     <w:rFonts w:ascii="Cambria Math" w:hAnsi="Cambria Math"/>
                   </w:rPr>
-                  <m:t xml:space="preserve"> [Hz]</m:t>
-                </m:r>
-              </m:oMath>
-            </m:oMathPara>
-          </w:p>
-        </w:tc>
-        <w:tc>
-          <w:tcPr>
-            <w:tcW w:w="6804" w:type="dxa"/>
-            <w:vAlign w:val="center"/>
-          </w:tcPr>
-          <w:p>
-            <w:pPr>
-              <w:spacing w:line="276" w:lineRule="auto"/>
-              <w:jc w:val="center"/>
-              <w:rPr>
-                <w:b/>
-                <w:bCs/>
-              </w:rPr>
-            </w:pPr>
-            <m:oMathPara>
-              <m:oMath>
-                <m:r>
-                  <m:rPr>
-                    <m:sty m:val="bi"/>
-                  </m:rPr>
-                  <w:rPr>
-                    <w:rFonts w:ascii="Cambria Math" w:hAnsi="Cambria Math"/>
-                  </w:rPr>
-                  <m:t>413.32</m:t>
-                </m:r>
-                <m:r>
-                  <m:rPr>
-                    <m:sty m:val="bi"/>
-                  </m:rPr>
-                  <w:rPr>
-                    <w:rFonts w:ascii="Cambria Math" w:hAnsi="Cambria Math"/>
-                  </w:rPr>
-                  <m:t xml:space="preserve"> [Hz]</m:t>
+                  <m:t>413.32 [Hz]</m:t>
                 </m:r>
               </m:oMath>
             </m:oMathPara>
@@ -9189,11 +9949,10 @@
       </w:r>
       <w:r>
         <w:rPr>
-          <w:rFonts w:hint="eastAsia"/>
-          <w:b/>
-          <w:bCs/>
-        </w:rPr>
-        <w:t>2</w:t>
+          <w:b/>
+          <w:bCs/>
+        </w:rPr>
+        <w:t>3</w:t>
       </w:r>
       <w:r>
         <w:rPr>
@@ -9884,13 +10643,7 @@
                   <w:rPr>
                     <w:rFonts w:ascii="Cambria Math" w:hAnsi="Cambria Math"/>
                   </w:rPr>
-                  <m:t>45.42</m:t>
-                </m:r>
-                <m:r>
-                  <w:rPr>
-                    <w:rFonts w:ascii="Cambria Math" w:hAnsi="Cambria Math"/>
-                  </w:rPr>
-                  <m:t>13</m:t>
+                  <m:t>45.4213</m:t>
                 </m:r>
               </m:oMath>
             </m:oMathPara>
@@ -10001,13 +10754,7 @@
                   <w:rPr>
                     <w:rFonts w:ascii="Cambria Math" w:hAnsi="Cambria Math"/>
                   </w:rPr>
-                  <m:t>6.69</m:t>
-                </m:r>
-                <m:r>
-                  <w:rPr>
-                    <w:rFonts w:ascii="Cambria Math" w:hAnsi="Cambria Math"/>
-                  </w:rPr>
-                  <m:t>24</m:t>
+                  <m:t>6.6924</m:t>
                 </m:r>
               </m:oMath>
             </m:oMathPara>
@@ -10029,13 +10776,7 @@
                   <w:rPr>
                     <w:rFonts w:ascii="Cambria Math" w:hAnsi="Cambria Math"/>
                   </w:rPr>
-                  <m:t>41.9</m:t>
-                </m:r>
-                <m:r>
-                  <w:rPr>
-                    <w:rFonts w:ascii="Cambria Math" w:hAnsi="Cambria Math"/>
-                  </w:rPr>
-                  <m:t>35</m:t>
+                  <m:t>41.935</m:t>
                 </m:r>
               </m:oMath>
             </m:oMathPara>
@@ -10842,13 +11583,7 @@
                   <w:rPr>
                     <w:rFonts w:ascii="Cambria Math" w:hAnsi="Cambria Math"/>
                   </w:rPr>
-                  <m:t>4</m:t>
-                </m:r>
-                <m:r>
-                  <w:rPr>
-                    <w:rFonts w:ascii="Cambria Math" w:hAnsi="Cambria Math"/>
-                  </w:rPr>
-                  <m:t>.5982</m:t>
+                  <m:t>4.5982</m:t>
                 </m:r>
               </m:oMath>
             </m:oMathPara>
@@ -11596,19 +12331,7 @@
                   <w:rPr>
                     <w:rFonts w:ascii="Cambria Math" w:hAnsi="Cambria Math"/>
                   </w:rPr>
-                  <m:t>25</m:t>
-                </m:r>
-                <m:r>
-                  <w:rPr>
-                    <w:rFonts w:ascii="Cambria Math" w:hAnsi="Cambria Math"/>
-                  </w:rPr>
-                  <m:t>0</m:t>
-                </m:r>
-                <m:r>
-                  <w:rPr>
-                    <w:rFonts w:ascii="Cambria Math" w:hAnsi="Cambria Math"/>
-                  </w:rPr>
-                  <m:t>.4069</m:t>
+                  <m:t>250.4069</m:t>
                 </m:r>
               </m:oMath>
             </m:oMathPara>
@@ -12536,13 +13259,7 @@
                   <w:rPr>
                     <w:rFonts w:ascii="Cambria Math" w:hAnsi="Cambria Math"/>
                   </w:rPr>
-                  <m:t>250.0</m:t>
-                </m:r>
-                <m:r>
-                  <w:rPr>
-                    <w:rFonts w:ascii="Cambria Math" w:hAnsi="Cambria Math"/>
-                  </w:rPr>
-                  <m:t>4</m:t>
+                  <m:t>250.04</m:t>
                 </m:r>
               </m:oMath>
             </m:oMathPara>
@@ -12683,7 +13400,15 @@
       </w:r>
       <w:r>
         <w:lastRenderedPageBreak/>
-        <w:t>value. Additionally, if there is a difference between the length of the specimen actually used during the experiment and the length used to calculate the theoretical value, it affects the β value and ultimately has a significant impact on the resonance frequency value.</w:t>
+        <w:t xml:space="preserve">value. Additionally, if there is a difference between the length of the specimen </w:t>
+      </w:r>
+      <w:proofErr w:type="gramStart"/>
+      <w:r>
+        <w:t>actually used</w:t>
+      </w:r>
+      <w:proofErr w:type="gramEnd"/>
+      <w:r>
+        <w:t xml:space="preserve"> during the experiment and the length used to calculate the theoretical value, it affects the β value and ultimately has a significant impact on the resonance frequency value.</w:t>
       </w:r>
     </w:p>
     <w:p>
@@ -14021,7 +14746,21 @@
         <w:rPr>
           <w:iCs/>
         </w:rPr>
-        <w:t>. Compared to the frequency spectrum of the impulse delta signal, it can be seen that the size of the components of the spectrum of the signal becomes smaller as it moves toward the high frequency region. In other words, the signal has the disadvantage that it is difficult to find a high-frequency resonance frequency.</w:t>
+        <w:t xml:space="preserve">. Compared to the frequency spectrum of the impulse delta signal, </w:t>
+      </w:r>
+      <w:proofErr w:type="gramStart"/>
+      <w:r>
+        <w:rPr>
+          <w:iCs/>
+        </w:rPr>
+        <w:t>it can be seen that the</w:t>
+      </w:r>
+      <w:proofErr w:type="gramEnd"/>
+      <w:r>
+        <w:rPr>
+          <w:iCs/>
+        </w:rPr>
+        <w:t xml:space="preserve"> size of the components of the spectrum of the signal becomes smaller as it moves toward the high frequency region. In other words, the signal has the disadvantage that it is difficult to find a high-frequency resonance frequency.</w:t>
       </w:r>
     </w:p>
     <w:p>
@@ -14053,7 +14792,7 @@
                     <pic:cNvPicPr/>
                   </pic:nvPicPr>
                   <pic:blipFill>
-                    <a:blip r:embed="rId31"/>
+                    <a:blip r:embed="rId34"/>
                     <a:stretch>
                       <a:fillRect/>
                     </a:stretch>
@@ -14107,7 +14846,23 @@
           <w:bCs/>
           <w:iCs/>
         </w:rPr>
-        <w:t xml:space="preserve">13. </w:t>
+        <w:t>1</w:t>
+      </w:r>
+      <w:r>
+        <w:rPr>
+          <w:b/>
+          <w:bCs/>
+          <w:iCs/>
+        </w:rPr>
+        <w:t>4</w:t>
+      </w:r>
+      <w:r>
+        <w:rPr>
+          <w:b/>
+          <w:bCs/>
+          <w:iCs/>
+        </w:rPr>
+        <w:t xml:space="preserve">. </w:t>
       </w:r>
       <w:r>
         <w:rPr>
@@ -15069,4 +15824,16 @@
     </a:ext>
   </a:extLst>
 </a:theme>
+</file>
+
+<file path=customXml/item1.xml><?xml version="1.0" encoding="utf-8"?>
+<b:Sources xmlns:b="http://schemas.openxmlformats.org/officeDocument/2006/bibliography" xmlns="http://schemas.openxmlformats.org/officeDocument/2006/bibliography" SelectedStyle="\APASixthEditionOfficeOnline.xsl" StyleName="APA" Version="6"/>
+</file>
+
+<file path=customXml/itemProps1.xml><?xml version="1.0" encoding="utf-8"?>
+<ds:datastoreItem xmlns:ds="http://schemas.openxmlformats.org/officeDocument/2006/customXml" ds:itemID="{76481A23-F19E-4F86-BA62-E16B68D0D3DE}">
+  <ds:schemaRefs>
+    <ds:schemaRef ds:uri="http://schemas.openxmlformats.org/officeDocument/2006/bibliography"/>
+  </ds:schemaRefs>
+</ds:datastoreItem>
 </file>
</xml_diff>